<commit_message>
subsetting data option added
</commit_message>
<xml_diff>
--- a/Paper Draft.docx
+++ b/Paper Draft.docx
@@ -291,6 +291,22 @@
           <w:iCs/>
         </w:rPr>
         <w:t>across a representative sample of households in the United States.</w:t>
+      </w:r>
+      <w:r>
+        <w:rPr>
+          <w:rFonts w:ascii="Times" w:hAnsi="Times"/>
+          <w:i/>
+          <w:iCs/>
+        </w:rPr>
+        <w:t xml:space="preserve"> Both OLS and logit regression models found that </w:t>
+      </w:r>
+      <w:r>
+        <w:rPr>
+          <w:rFonts w:ascii="Times" w:hAnsi="Times"/>
+          <w:i/>
+          <w:iCs/>
+        </w:rPr>
+        <w:t xml:space="preserve">distance from public transportation is a statistically significant factor in determining public transportation usage. </w:t>
       </w:r>
     </w:p>
     <w:p>
@@ -379,6 +395,100 @@
     <w:p>
       <w:pPr>
         <w:spacing w:line="360" w:lineRule="auto"/>
+        <w:ind w:firstLine="360"/>
+        <w:rPr>
+          <w:rFonts w:ascii="Times" w:hAnsi="Times"/>
+        </w:rPr>
+      </w:pPr>
+      <w:r>
+        <w:rPr>
+          <w:rFonts w:ascii="Times" w:hAnsi="Times"/>
+        </w:rPr>
+        <w:t xml:space="preserve">My motivation for conducting this analysis is to </w:t>
+      </w:r>
+      <w:r>
+        <w:rPr>
+          <w:rFonts w:ascii="Times" w:hAnsi="Times"/>
+        </w:rPr>
+        <w:t>predict public transportation</w:t>
+      </w:r>
+      <w:r>
+        <w:rPr>
+          <w:rFonts w:ascii="Times" w:hAnsi="Times"/>
+        </w:rPr>
+        <w:t xml:space="preserve"> usage</w:t>
+      </w:r>
+      <w:r>
+        <w:rPr>
+          <w:rFonts w:ascii="Times" w:hAnsi="Times"/>
+        </w:rPr>
+        <w:t xml:space="preserve"> across America using </w:t>
+      </w:r>
+      <w:r>
+        <w:rPr>
+          <w:rFonts w:ascii="Times" w:hAnsi="Times"/>
+        </w:rPr>
+        <w:t>household and neighborhood characteristics</w:t>
+      </w:r>
+      <w:r>
+        <w:rPr>
+          <w:rFonts w:ascii="Times" w:hAnsi="Times"/>
+        </w:rPr>
+        <w:t xml:space="preserve">. </w:t>
+      </w:r>
+      <w:r>
+        <w:rPr>
+          <w:rFonts w:ascii="Times" w:hAnsi="Times"/>
+        </w:rPr>
+        <w:t>Variables of interest</w:t>
+      </w:r>
+      <w:r>
+        <w:rPr>
+          <w:rFonts w:ascii="Times" w:hAnsi="Times"/>
+        </w:rPr>
+        <w:t xml:space="preserve"> including </w:t>
+      </w:r>
+      <w:r>
+        <w:rPr>
+          <w:rFonts w:ascii="Times" w:hAnsi="Times"/>
+        </w:rPr>
+        <w:t xml:space="preserve">distance to public transportation and metro status for households </w:t>
+      </w:r>
+      <w:r>
+        <w:rPr>
+          <w:rFonts w:ascii="Times" w:hAnsi="Times"/>
+        </w:rPr>
+        <w:t xml:space="preserve">can be used to gauge accessibility </w:t>
+      </w:r>
+      <w:r>
+        <w:rPr>
+          <w:rFonts w:ascii="Times" w:hAnsi="Times"/>
+        </w:rPr>
+        <w:t xml:space="preserve">to public transportation </w:t>
+      </w:r>
+      <w:r>
+        <w:rPr>
+          <w:rFonts w:ascii="Times" w:hAnsi="Times"/>
+        </w:rPr>
+        <w:t xml:space="preserve">which is </w:t>
+      </w:r>
+      <w:r>
+        <w:rPr>
+          <w:rFonts w:ascii="Times" w:hAnsi="Times"/>
+        </w:rPr>
+        <w:t xml:space="preserve">a key component of whether or not </w:t>
+      </w:r>
+      <w:r>
+        <w:rPr>
+          <w:rFonts w:ascii="Times" w:hAnsi="Times"/>
+        </w:rPr>
+        <w:t xml:space="preserve">individuals actually opt to use it. </w:t>
+      </w:r>
+    </w:p>
+    <w:p>
+      <w:pPr>
+        <w:spacing w:line="360" w:lineRule="auto"/>
+        <w:ind w:firstLine="360"/>
         <w:rPr>
           <w:rFonts w:ascii="Times" w:hAnsi="Times"/>
         </w:rPr>
@@ -411,7 +521,19 @@
         <w:rPr>
           <w:rFonts w:ascii="Times" w:hAnsi="Times"/>
         </w:rPr>
-        <w:t xml:space="preserve"> within the context of public transportation, but more generally on demand as well.</w:t>
+        <w:t xml:space="preserve"> within the context of public transportation, </w:t>
+      </w:r>
+      <w:r>
+        <w:rPr>
+          <w:rFonts w:ascii="Times" w:hAnsi="Times"/>
+        </w:rPr>
+        <w:t>as well as more generally</w:t>
+      </w:r>
+      <w:r>
+        <w:rPr>
+          <w:rFonts w:ascii="Times" w:hAnsi="Times"/>
+        </w:rPr>
+        <w:t>.</w:t>
       </w:r>
       <w:r>
         <w:rPr>
@@ -424,6 +546,73 @@
           <w:rFonts w:ascii="Times" w:hAnsi="Times"/>
         </w:rPr>
         <w:t xml:space="preserve">predict demand of public transportation based on household and neighborhood characteristics of household observations. </w:t>
+      </w:r>
+      <w:r>
+        <w:rPr>
+          <w:rFonts w:ascii="Times" w:hAnsi="Times"/>
+        </w:rPr>
+        <w:t xml:space="preserve">Ideally, this model will allow </w:t>
+      </w:r>
+      <w:r>
+        <w:rPr>
+          <w:rFonts w:ascii="Times" w:hAnsi="Times"/>
+        </w:rPr>
+        <w:t>researchers</w:t>
+      </w:r>
+      <w:r>
+        <w:rPr>
+          <w:rFonts w:ascii="Times" w:hAnsi="Times"/>
+        </w:rPr>
+        <w:t xml:space="preserve"> to </w:t>
+      </w:r>
+      <w:r>
+        <w:rPr>
+          <w:rFonts w:ascii="Times" w:hAnsi="Times"/>
+        </w:rPr>
+        <w:t xml:space="preserve">identify inefficiencies in access to public transportation. These inefficiencies occur when demand does not match accessibility, such as when a neighborhood has high demand for public transportation, but there are no stops nearby or when a neighborhood has little to no demand for public transportation, yet there are potentially multiple stops nearby. </w:t>
+      </w:r>
+      <w:r>
+        <w:rPr>
+          <w:rFonts w:ascii="Times" w:hAnsi="Times"/>
+        </w:rPr>
+        <w:t xml:space="preserve">The predictive capability of the model will allow </w:t>
+      </w:r>
+      <w:r>
+        <w:rPr>
+          <w:rFonts w:ascii="Times" w:hAnsi="Times"/>
+        </w:rPr>
+        <w:t xml:space="preserve">for </w:t>
+      </w:r>
+      <w:r>
+        <w:rPr>
+          <w:rFonts w:ascii="Times" w:hAnsi="Times"/>
+        </w:rPr>
+        <w:t xml:space="preserve">policy makers and urban planners to better allocate infrastructures to </w:t>
+      </w:r>
+      <w:r>
+        <w:rPr>
+          <w:rFonts w:ascii="Times" w:hAnsi="Times"/>
+        </w:rPr>
+        <w:lastRenderedPageBreak/>
+        <w:t>communities across the United States</w:t>
+      </w:r>
+      <w:r>
+        <w:rPr>
+          <w:rFonts w:ascii="Times" w:hAnsi="Times"/>
+        </w:rPr>
+        <w:t xml:space="preserve"> based on whether or not their accessibility to these public goods </w:t>
+      </w:r>
+      <w:r>
+        <w:rPr>
+          <w:rFonts w:ascii="Times" w:hAnsi="Times"/>
+        </w:rPr>
+        <w:t>correlates to them using said goods</w:t>
+      </w:r>
+      <w:r>
+        <w:rPr>
+          <w:rFonts w:ascii="Times" w:hAnsi="Times"/>
+        </w:rPr>
+        <w:t>.</w:t>
       </w:r>
     </w:p>
     <w:p>
@@ -487,6 +676,7 @@
         <w:tabs>
           <w:tab w:val="left" w:pos="413"/>
         </w:tabs>
+        <w:spacing w:line="360" w:lineRule="auto"/>
         <w:rPr>
           <w:rFonts w:ascii="Times" w:hAnsi="Times"/>
         </w:rPr>
@@ -498,6 +688,12 @@
           <w:bCs/>
         </w:rPr>
         <w:tab/>
+      </w:r>
+      <w:r>
+        <w:rPr>
+          <w:rFonts w:ascii="Times" w:hAnsi="Times"/>
+        </w:rPr>
+        <w:t xml:space="preserve">In this paper, I attempt to bring together several different avenues of economic thought, specifically focusing on discrete choice theory, estimating demand, and public transportation. </w:t>
       </w:r>
     </w:p>
     <w:p>
@@ -631,14 +827,7 @@
         <w:rPr>
           <w:rFonts w:ascii="Times" w:hAnsi="Times"/>
         </w:rPr>
-        <w:t xml:space="preserve">chosen to represent all </w:t>
-      </w:r>
-      <w:r>
-        <w:rPr>
-          <w:rFonts w:ascii="Times" w:hAnsi="Times"/>
-        </w:rPr>
-        <w:lastRenderedPageBreak/>
-        <w:t>housing units in the United States. It is used by policymakers to make decisions about housing for all demographics in America</w:t>
+        <w:t>chosen to represent all housing units in the United States. It is used by policymakers to make decisions about housing for all demographics in America</w:t>
       </w:r>
       <w:r>
         <w:rPr>
@@ -750,7 +939,14 @@
         <w:rPr>
           <w:rFonts w:ascii="Times" w:hAnsi="Times"/>
         </w:rPr>
-        <w:t xml:space="preserve"> because it has been used by policy makers to plan community development such as infrastructure. I will specifically focus on data from 2013 due to its large range of questions covering public transportation. There were approximately 84,400 sampled housing units with a supplemental sample of 15,533 housing units in the Chicago, Detroit, New York City, Northern New Jersey, and Philadelphia metropolitan areas</w:t>
+        <w:t xml:space="preserve"> because it has been used by policy makers to plan community development such as infrastructure. I will specifically focus on </w:t>
+      </w:r>
+      <w:r>
+        <w:rPr>
+          <w:rFonts w:ascii="Times" w:hAnsi="Times"/>
+        </w:rPr>
+        <w:lastRenderedPageBreak/>
+        <w:t>data from 2013 due to its large range of questions covering public transportation. There were approximately 84,400 sampled housing units with a supplemental sample of 15,533 housing units in the Chicago, Detroit, New York City, Northern New Jersey, and Philadelphia metropolitan areas</w:t>
       </w:r>
       <w:r>
         <w:rPr>
@@ -941,14 +1137,7 @@
         <w:rPr>
           <w:rFonts w:ascii="Times" w:hAnsi="Times"/>
         </w:rPr>
-        <w:t xml:space="preserve"> Recognizing the limitations of the data is important because while they are unavoidable, our ability to take the </w:t>
-      </w:r>
-      <w:r>
-        <w:rPr>
-          <w:rFonts w:ascii="Times" w:hAnsi="Times"/>
-        </w:rPr>
-        <w:lastRenderedPageBreak/>
-        <w:t xml:space="preserve">findings out of context is not. Recognizing that these observations can be flawed </w:t>
+        <w:t xml:space="preserve"> Recognizing the limitations of the data is important because while they are unavoidable, our ability to take the findings out of context is not. Recognizing that these observations can be flawed </w:t>
       </w:r>
       <w:r>
         <w:rPr>
@@ -1055,7 +1244,14 @@
         <w:rPr>
           <w:rFonts w:ascii="Times" w:hAnsi="Times"/>
         </w:rPr>
-        <w:t xml:space="preserve"> with 1</w:t>
+        <w:t xml:space="preserve"> </w:t>
+      </w:r>
+      <w:r>
+        <w:rPr>
+          <w:rFonts w:ascii="Times" w:hAnsi="Times"/>
+        </w:rPr>
+        <w:lastRenderedPageBreak/>
+        <w:t>with 1</w:t>
       </w:r>
       <w:r>
         <w:rPr>
@@ -1097,6 +1293,35 @@
           <w:rFonts w:ascii="Times" w:hAnsi="Times"/>
         </w:rPr>
         <w:t xml:space="preserve">Before performing a regression analysis, we can look at the summary statistics to get an initial understanding of our dataset. </w:t>
+      </w:r>
+      <w:r>
+        <w:rPr>
+          <w:rFonts w:ascii="Times" w:hAnsi="Times"/>
+        </w:rPr>
+        <w:t xml:space="preserve">After removing NA also known as missing variables from the dataset, there were 60,096 total observations. </w:t>
+      </w:r>
+    </w:p>
+    <w:p>
+      <w:pPr>
+        <w:pStyle w:val="NormalWeb"/>
+        <w:spacing w:line="360" w:lineRule="auto"/>
+        <w:ind w:right="-29" w:firstLine="360"/>
+        <w:contextualSpacing/>
+        <w:rPr>
+          <w:rFonts w:ascii="Times" w:hAnsi="Times"/>
+        </w:rPr>
+      </w:pPr>
+      <w:r>
+        <w:rPr>
+          <w:rFonts w:ascii="Times" w:hAnsi="Times"/>
+        </w:rPr>
+        <w:t xml:space="preserve">For the machine learning model, it is necessary to remove factor variables that have only one level, because this means that there is no difference in condition and all observations share the same value for said variable. </w:t>
+      </w:r>
+      <w:r>
+        <w:rPr>
+          <w:rFonts w:ascii="Times" w:hAnsi="Times"/>
+        </w:rPr>
+        <w:t>When doing this in R, the number of variables decreased from 4114 to 3717.</w:t>
       </w:r>
     </w:p>
     <w:p>
@@ -1147,6 +1372,162 @@
     </w:p>
     <w:p>
       <w:pPr>
+        <w:tabs>
+          <w:tab w:val="left" w:pos="185"/>
+        </w:tabs>
+        <w:rPr>
+          <w:rFonts w:ascii="Times" w:hAnsi="Times"/>
+          <w:b/>
+          <w:bCs/>
+        </w:rPr>
+      </w:pPr>
+      <w:r>
+        <w:rPr>
+          <w:rFonts w:ascii="Times" w:hAnsi="Times"/>
+          <w:b/>
+          <w:bCs/>
+        </w:rPr>
+        <w:tab/>
+      </w:r>
+    </w:p>
+    <w:p>
+      <w:pPr>
+        <w:tabs>
+          <w:tab w:val="left" w:pos="185"/>
+        </w:tabs>
+        <w:spacing w:line="360" w:lineRule="auto"/>
+        <w:rPr>
+          <w:rFonts w:ascii="Times" w:hAnsi="Times"/>
+        </w:rPr>
+      </w:pPr>
+      <w:r>
+        <w:rPr>
+          <w:rFonts w:ascii="Times" w:hAnsi="Times"/>
+        </w:rPr>
+        <w:tab/>
+      </w:r>
+      <w:r>
+        <w:rPr>
+          <w:rFonts w:ascii="Times" w:hAnsi="Times"/>
+        </w:rPr>
+        <w:t xml:space="preserve">It is important to recognize that due to the nature of the </w:t>
+      </w:r>
+      <w:r>
+        <w:rPr>
+          <w:rFonts w:ascii="Times" w:hAnsi="Times"/>
+        </w:rPr>
+        <w:t xml:space="preserve">dataset, some groups were better represented than others. </w:t>
+      </w:r>
+      <w:r>
+        <w:rPr>
+          <w:rFonts w:ascii="Times" w:hAnsi="Times"/>
+        </w:rPr>
+        <w:t>The American Housing Survey is supposed to provide a representative sample of the United States based on housing characteristics</w:t>
+      </w:r>
+      <w:r>
+        <w:rPr>
+          <w:rFonts w:ascii="Times" w:hAnsi="Times"/>
+        </w:rPr>
+        <w:t xml:space="preserve">, but this means that certain populations are given less weight than others because they make up less of the United States population. </w:t>
+      </w:r>
+    </w:p>
+    <w:p>
+      <w:pPr>
+        <w:tabs>
+          <w:tab w:val="left" w:pos="185"/>
+        </w:tabs>
+        <w:spacing w:line="360" w:lineRule="auto"/>
+        <w:rPr>
+          <w:rFonts w:ascii="Times" w:hAnsi="Times"/>
+        </w:rPr>
+      </w:pPr>
+      <w:r>
+        <w:rPr>
+          <w:rFonts w:ascii="Times" w:hAnsi="Times"/>
+        </w:rPr>
+        <w:tab/>
+      </w:r>
+      <w:r>
+        <w:rPr>
+          <w:rFonts w:ascii="Times" w:hAnsi="Times"/>
+        </w:rPr>
+        <w:t>There is possible measurement error in regard to measuring distance from public transportation stops to households</w:t>
+      </w:r>
+      <w:r>
+        <w:rPr>
+          <w:rFonts w:ascii="Times" w:hAnsi="Times"/>
+        </w:rPr>
+        <w:t xml:space="preserve"> in our OLS and logit models</w:t>
+      </w:r>
+      <w:r>
+        <w:rPr>
+          <w:rFonts w:ascii="Times" w:hAnsi="Times"/>
+        </w:rPr>
+        <w:t xml:space="preserve">. Since the </w:t>
+      </w:r>
+      <w:r>
+        <w:rPr>
+          <w:rFonts w:ascii="Times" w:hAnsi="Times"/>
+        </w:rPr>
+        <w:t xml:space="preserve">distance to public transportation stops are grouped in quarter mile increments and then in a group of greater than 1 mile away from public transportation, </w:t>
+      </w:r>
+      <w:r>
+        <w:rPr>
+          <w:rFonts w:ascii="Times" w:hAnsi="Times"/>
+        </w:rPr>
+        <w:t xml:space="preserve">we are </w:t>
+      </w:r>
+      <w:r>
+        <w:rPr>
+          <w:rFonts w:ascii="Times" w:hAnsi="Times"/>
+        </w:rPr>
+        <w:t>potentially</w:t>
+      </w:r>
+      <w:r>
+        <w:rPr>
+          <w:rFonts w:ascii="Times" w:hAnsi="Times"/>
+        </w:rPr>
+        <w:t xml:space="preserve"> both underestimating </w:t>
+      </w:r>
+      <w:r>
+        <w:rPr>
+          <w:rFonts w:ascii="Times" w:hAnsi="Times"/>
+        </w:rPr>
+        <w:t xml:space="preserve">and overestimating how far away households are from </w:t>
+      </w:r>
+      <w:r>
+        <w:rPr>
+          <w:rFonts w:ascii="Times" w:hAnsi="Times"/>
+        </w:rPr>
+        <w:t xml:space="preserve">public transportation stops. </w:t>
+      </w:r>
+      <w:r>
+        <w:rPr>
+          <w:rFonts w:ascii="Times" w:hAnsi="Times"/>
+        </w:rPr>
+        <w:t>These distance gradients could also mean that there is attenuation bias in our coefficients</w:t>
+      </w:r>
+      <w:r>
+        <w:rPr>
+          <w:rFonts w:ascii="Times" w:hAnsi="Times"/>
+        </w:rPr>
+        <w:t xml:space="preserve">, meaning the estimate coefficient is closer to zero than it should be. </w:t>
+      </w:r>
+    </w:p>
+    <w:p>
+      <w:pPr>
+        <w:tabs>
+          <w:tab w:val="left" w:pos="185"/>
+        </w:tabs>
+        <w:rPr>
+          <w:rFonts w:ascii="Times" w:hAnsi="Times"/>
+          <w:b/>
+          <w:bCs/>
+        </w:rPr>
+      </w:pPr>
+    </w:p>
+    <w:p>
+      <w:pPr>
         <w:pStyle w:val="ListParagraph"/>
         <w:numPr>
           <w:ilvl w:val="0"/>
@@ -1250,6 +1631,7 @@
           <w:color w:val="333333"/>
           <w:shd w:val="clear" w:color="auto" w:fill="FFFFFF"/>
         </w:rPr>
+        <w:lastRenderedPageBreak/>
         <w:t>(APA Style)</w:t>
       </w:r>
     </w:p>
@@ -1364,7 +1746,6 @@
           <w:rPr>
             <w:rStyle w:val="Hyperlink"/>
           </w:rPr>
-          <w:lastRenderedPageBreak/>
           <w:t>s</w:t>
         </w:r>
         <w:r>

</xml_diff>

<commit_message>
nearly completed lit review
</commit_message>
<xml_diff>
--- a/Paper Draft.docx
+++ b/Paper Draft.docx
@@ -442,7 +442,19 @@
         <w:rPr>
           <w:rFonts w:ascii="Times" w:hAnsi="Times"/>
         </w:rPr>
-        <w:t xml:space="preserve">revolutionize a geographic area by increasing travel speeds, </w:t>
+        <w:t xml:space="preserve">revolutionize </w:t>
+      </w:r>
+      <w:r>
+        <w:rPr>
+          <w:rFonts w:ascii="Times" w:hAnsi="Times"/>
+        </w:rPr>
+        <w:t xml:space="preserve">a </w:t>
+      </w:r>
+      <w:r>
+        <w:rPr>
+          <w:rFonts w:ascii="Times" w:hAnsi="Times"/>
+        </w:rPr>
+        <w:t xml:space="preserve">geographic area by increasing travel speeds, </w:t>
       </w:r>
       <w:r>
         <w:rPr>
@@ -510,13 +522,7 @@
         <w:rPr>
           <w:rFonts w:ascii="Times" w:hAnsi="Times"/>
         </w:rPr>
-        <w:t>Not only that, but w</w:t>
-      </w:r>
-      <w:r>
-        <w:rPr>
-          <w:rFonts w:ascii="Times" w:hAnsi="Times"/>
-        </w:rPr>
-        <w:t xml:space="preserve">ith traffic congestion being a source of economic cost for most industries and sectors, increasing </w:t>
+        <w:t xml:space="preserve">Not only that, but with traffic congestion being a source of economic cost for most industries and sectors, increasing </w:t>
       </w:r>
       <w:r>
         <w:rPr>
@@ -658,7 +664,19 @@
         <w:rPr>
           <w:rFonts w:ascii="Times" w:hAnsi="Times"/>
         </w:rPr>
-        <w:t xml:space="preserve"> even though they may choose to do so if it was accessible. </w:t>
+        <w:t xml:space="preserve"> even though they </w:t>
+      </w:r>
+      <w:r>
+        <w:rPr>
+          <w:rFonts w:ascii="Times" w:hAnsi="Times"/>
+        </w:rPr>
+        <w:t>may</w:t>
+      </w:r>
+      <w:r>
+        <w:rPr>
+          <w:rFonts w:ascii="Times" w:hAnsi="Times"/>
+        </w:rPr>
+        <w:t xml:space="preserve"> choose to do so if it was accessible. </w:t>
       </w:r>
       <w:r>
         <w:rPr>
@@ -782,25 +800,97 @@
         <w:rPr>
           <w:rFonts w:ascii="Times" w:hAnsi="Times"/>
         </w:rPr>
-        <w:t xml:space="preserve"> within the context of public transportation, </w:t>
-      </w:r>
-      <w:r>
-        <w:rPr>
-          <w:rFonts w:ascii="Times" w:hAnsi="Times"/>
-        </w:rPr>
-        <w:t>as well as more generally</w:t>
-      </w:r>
-      <w:r>
-        <w:rPr>
-          <w:rFonts w:ascii="Times" w:hAnsi="Times"/>
-        </w:rPr>
-        <w:t>.</w:t>
-      </w:r>
-      <w:r>
-        <w:rPr>
-          <w:rFonts w:ascii="Times" w:hAnsi="Times"/>
-        </w:rPr>
-        <w:t xml:space="preserve"> This paper specifically will aim to develop a machine learning model that can be improved upon and used in the future to </w:t>
+        <w:t xml:space="preserve"> within the context of public transportation.</w:t>
+      </w:r>
+      <w:r>
+        <w:rPr>
+          <w:rFonts w:ascii="Times" w:hAnsi="Times"/>
+        </w:rPr>
+        <w:t xml:space="preserve"> </w:t>
+      </w:r>
+      <w:r>
+        <w:rPr>
+          <w:rFonts w:ascii="Times" w:hAnsi="Times"/>
+        </w:rPr>
+        <w:t>Most research thus far has been concentrated on increasing use of public transportation by changing people’s attitudes towards public transportation. However, this</w:t>
+      </w:r>
+      <w:r>
+        <w:rPr>
+          <w:rFonts w:ascii="Times" w:hAnsi="Times"/>
+        </w:rPr>
+        <w:t xml:space="preserve"> research relies on the assumption </w:t>
+      </w:r>
+      <w:r>
+        <w:rPr>
+          <w:rFonts w:ascii="Times" w:hAnsi="Times"/>
+        </w:rPr>
+        <w:t xml:space="preserve">that </w:t>
+      </w:r>
+      <w:r>
+        <w:rPr>
+          <w:rFonts w:ascii="Times" w:hAnsi="Times"/>
+        </w:rPr>
+        <w:t xml:space="preserve">we can only increase ridership among </w:t>
+      </w:r>
+      <w:r>
+        <w:rPr>
+          <w:rFonts w:ascii="Times" w:hAnsi="Times"/>
+        </w:rPr>
+        <w:t>populations where public transportation is already available.</w:t>
+      </w:r>
+      <w:r>
+        <w:rPr>
+          <w:rFonts w:ascii="Times" w:hAnsi="Times"/>
+        </w:rPr>
+        <w:t xml:space="preserve"> </w:t>
+      </w:r>
+      <w:r>
+        <w:rPr>
+          <w:rFonts w:ascii="Times" w:hAnsi="Times"/>
+        </w:rPr>
+        <w:t xml:space="preserve">We should also consider </w:t>
+      </w:r>
+      <w:r>
+        <w:rPr>
+          <w:rFonts w:ascii="Times" w:hAnsi="Times"/>
+        </w:rPr>
+        <w:t xml:space="preserve">accessibility of public transportation as </w:t>
+      </w:r>
+      <w:r>
+        <w:rPr>
+          <w:rFonts w:ascii="Times" w:hAnsi="Times"/>
+        </w:rPr>
+        <w:t xml:space="preserve">a key component of its usage. </w:t>
+      </w:r>
+      <w:r>
+        <w:rPr>
+          <w:rFonts w:ascii="Times" w:hAnsi="Times"/>
+        </w:rPr>
+        <w:t xml:space="preserve">If accessibility </w:t>
+      </w:r>
+      <w:r>
+        <w:rPr>
+          <w:rFonts w:ascii="Times" w:hAnsi="Times"/>
+        </w:rPr>
+        <w:t xml:space="preserve">is a significant determinant of public transportation use, then </w:t>
+      </w:r>
+      <w:r>
+        <w:rPr>
+          <w:rFonts w:ascii="Times" w:hAnsi="Times"/>
+        </w:rPr>
+        <w:t xml:space="preserve">policy makers may want to consider investing in </w:t>
+      </w:r>
+      <w:r>
+        <w:rPr>
+          <w:rFonts w:ascii="Times" w:hAnsi="Times"/>
+        </w:rPr>
+        <w:t xml:space="preserve">making public transportation more accessible rather than trying to change their constituents’ attitudes. This </w:t>
+      </w:r>
+      <w:r>
+        <w:rPr>
+          <w:rFonts w:ascii="Times" w:hAnsi="Times"/>
+        </w:rPr>
+        <w:t xml:space="preserve">paper specifically will aim to develop a machine learning model that can be improved upon and used in the future to </w:t>
       </w:r>
       <w:r>
         <w:rPr>
@@ -983,25 +1073,7 @@
         <w:rPr>
           <w:rFonts w:ascii="Times" w:hAnsi="Times"/>
         </w:rPr>
-        <w:t xml:space="preserve">Predicting demand has become increasingly important, especially within </w:t>
-      </w:r>
-      <w:r>
-        <w:rPr>
-          <w:rFonts w:ascii="Times" w:hAnsi="Times"/>
-        </w:rPr>
-        <w:t xml:space="preserve">the </w:t>
-      </w:r>
-      <w:r>
-        <w:rPr>
-          <w:rFonts w:ascii="Times" w:hAnsi="Times"/>
-        </w:rPr>
-        <w:t>public transportation</w:t>
-      </w:r>
-      <w:r>
-        <w:rPr>
-          <w:rFonts w:ascii="Times" w:hAnsi="Times"/>
-        </w:rPr>
-        <w:t xml:space="preserve"> sector</w:t>
+        <w:t>Predicting demand has become increasingly important, especially within the public transportation sector</w:t>
       </w:r>
       <w:r>
         <w:rPr>
@@ -1020,6 +1092,227 @@
           <w:rFonts w:ascii="Times" w:hAnsi="Times"/>
         </w:rPr>
         <w:t xml:space="preserve"> </w:t>
+      </w:r>
+      <w:r>
+        <w:rPr>
+          <w:rFonts w:ascii="Times" w:hAnsi="Times"/>
+        </w:rPr>
+        <w:t xml:space="preserve">Optimizing transportation networks </w:t>
+      </w:r>
+      <w:r>
+        <w:rPr>
+          <w:rFonts w:ascii="Times" w:hAnsi="Times"/>
+        </w:rPr>
+        <w:t xml:space="preserve">can have important social consequences because </w:t>
+      </w:r>
+      <w:r>
+        <w:rPr>
+          <w:rFonts w:ascii="Times" w:hAnsi="Times"/>
+        </w:rPr>
+        <w:t>a lack of a</w:t>
+      </w:r>
+      <w:r>
+        <w:rPr>
+          <w:rFonts w:ascii="Times" w:hAnsi="Times"/>
+        </w:rPr>
+        <w:t>ccess to a range of transportation options is a source of inequality. Over time, “the spatial growth of urban areas and the decentralization of employment and facilities have made it harder for people without access to a car to make the daily commute and to take advantage of distributed retail and leisure opportunities” (</w:t>
+      </w:r>
+      <w:proofErr w:type="spellStart"/>
+      <w:r>
+        <w:rPr>
+          <w:rFonts w:ascii="Times" w:hAnsi="Times"/>
+        </w:rPr>
+        <w:t>Karou</w:t>
+      </w:r>
+      <w:proofErr w:type="spellEnd"/>
+      <w:r>
+        <w:rPr>
+          <w:rFonts w:ascii="Times" w:hAnsi="Times"/>
+        </w:rPr>
+        <w:t xml:space="preserve"> and Hull, 2014, p.1). </w:t>
+      </w:r>
+      <w:r>
+        <w:rPr>
+          <w:rFonts w:ascii="Times" w:hAnsi="Times"/>
+        </w:rPr>
+        <w:t xml:space="preserve">This pattern systematically limits opportunities </w:t>
+      </w:r>
+      <w:r>
+        <w:rPr>
+          <w:rFonts w:ascii="Times" w:hAnsi="Times"/>
+        </w:rPr>
+        <w:t xml:space="preserve">for people who do not live near public transportation and </w:t>
+      </w:r>
+      <w:r>
+        <w:rPr>
+          <w:rFonts w:ascii="Times" w:hAnsi="Times"/>
+        </w:rPr>
+        <w:t xml:space="preserve">cannot </w:t>
+      </w:r>
+      <w:r>
+        <w:rPr>
+          <w:rFonts w:ascii="Times" w:hAnsi="Times"/>
+        </w:rPr>
+        <w:t xml:space="preserve">afford a car or can only afford to live within their means by limiting their gas </w:t>
+      </w:r>
+      <w:r>
+        <w:rPr>
+          <w:rFonts w:ascii="Times" w:hAnsi="Times"/>
+        </w:rPr>
+        <w:lastRenderedPageBreak/>
+        <w:t xml:space="preserve">consumption. </w:t>
+      </w:r>
+      <w:r>
+        <w:rPr>
+          <w:rFonts w:ascii="Times" w:hAnsi="Times"/>
+        </w:rPr>
+        <w:t xml:space="preserve">Therefore, to support sustainable urban growth </w:t>
+      </w:r>
+      <w:r>
+        <w:rPr>
+          <w:rFonts w:ascii="Times" w:hAnsi="Times"/>
+        </w:rPr>
+        <w:t>for all people</w:t>
+      </w:r>
+      <w:r>
+        <w:rPr>
+          <w:rFonts w:ascii="Times" w:hAnsi="Times"/>
+        </w:rPr>
+        <w:t xml:space="preserve">, it has become increasingly important for </w:t>
+      </w:r>
+      <w:r>
+        <w:rPr>
+          <w:rFonts w:ascii="Times" w:hAnsi="Times"/>
+        </w:rPr>
+        <w:t xml:space="preserve">urban planners </w:t>
+      </w:r>
+      <w:r>
+        <w:rPr>
+          <w:rFonts w:ascii="Times" w:hAnsi="Times"/>
+        </w:rPr>
+        <w:t>to make informed decisions on land use and transport decision-making (</w:t>
+      </w:r>
+      <w:proofErr w:type="spellStart"/>
+      <w:r>
+        <w:rPr>
+          <w:rFonts w:ascii="Times" w:hAnsi="Times"/>
+        </w:rPr>
+        <w:t>Karou</w:t>
+      </w:r>
+      <w:proofErr w:type="spellEnd"/>
+      <w:r>
+        <w:rPr>
+          <w:rFonts w:ascii="Times" w:hAnsi="Times"/>
+        </w:rPr>
+        <w:t xml:space="preserve"> and Hull, 2014, p.2). Especially with public transport</w:t>
+      </w:r>
+      <w:r>
+        <w:rPr>
+          <w:rFonts w:ascii="Times" w:hAnsi="Times"/>
+        </w:rPr>
+        <w:t>ation</w:t>
+      </w:r>
+      <w:r>
+        <w:rPr>
+          <w:rFonts w:ascii="Times" w:hAnsi="Times"/>
+        </w:rPr>
+        <w:t xml:space="preserve"> infrastructures taking large amounts of time and resources to develop, making sure that these services will be utilized by</w:t>
+      </w:r>
+      <w:r>
+        <w:rPr>
+          <w:rFonts w:ascii="Times" w:hAnsi="Times"/>
+        </w:rPr>
+        <w:t xml:space="preserve"> populations who rely on the</w:t>
+      </w:r>
+      <w:r>
+        <w:rPr>
+          <w:rFonts w:ascii="Times" w:hAnsi="Times"/>
+        </w:rPr>
+        <w:t xml:space="preserve">m for </w:t>
+      </w:r>
+      <w:r>
+        <w:rPr>
+          <w:rFonts w:ascii="Times" w:hAnsi="Times"/>
+        </w:rPr>
+        <w:t xml:space="preserve">employment, </w:t>
+      </w:r>
+      <w:r>
+        <w:rPr>
+          <w:rFonts w:ascii="Times" w:hAnsi="Times"/>
+        </w:rPr>
+        <w:t xml:space="preserve">educational opportunities, and affordable consumption </w:t>
+      </w:r>
+      <w:r>
+        <w:rPr>
+          <w:rFonts w:ascii="Times" w:hAnsi="Times"/>
+        </w:rPr>
+        <w:t xml:space="preserve">is key to </w:t>
+      </w:r>
+      <w:r>
+        <w:rPr>
+          <w:rFonts w:ascii="Times" w:hAnsi="Times"/>
+        </w:rPr>
+        <w:t xml:space="preserve">supporting </w:t>
+      </w:r>
+      <w:r>
+        <w:rPr>
+          <w:rFonts w:ascii="Times" w:hAnsi="Times"/>
+        </w:rPr>
+        <w:t>sustainable and equitable</w:t>
+      </w:r>
+      <w:r>
+        <w:rPr>
+          <w:rFonts w:ascii="Times" w:hAnsi="Times"/>
+        </w:rPr>
+        <w:t xml:space="preserve"> urban growth</w:t>
+      </w:r>
+      <w:r>
+        <w:rPr>
+          <w:rFonts w:ascii="Times" w:hAnsi="Times"/>
+        </w:rPr>
+        <w:t>.</w:t>
+      </w:r>
+      <w:r>
+        <w:rPr>
+          <w:rFonts w:ascii="Times" w:hAnsi="Times"/>
+        </w:rPr>
+        <w:t xml:space="preserve"> </w:t>
+      </w:r>
+      <w:r>
+        <w:rPr>
+          <w:rFonts w:ascii="Times" w:hAnsi="Times"/>
+        </w:rPr>
+        <w:t xml:space="preserve">This paper will hopefully </w:t>
+      </w:r>
+      <w:r>
+        <w:rPr>
+          <w:rFonts w:ascii="Times" w:hAnsi="Times"/>
+        </w:rPr>
+        <w:t xml:space="preserve">emphasize the importance of accessibility in decision-making </w:t>
+      </w:r>
+      <w:r>
+        <w:rPr>
+          <w:rFonts w:ascii="Times" w:hAnsi="Times"/>
+        </w:rPr>
+        <w:t xml:space="preserve">with regards to public transportation </w:t>
+      </w:r>
+      <w:r>
+        <w:rPr>
+          <w:rFonts w:ascii="Times" w:hAnsi="Times"/>
+        </w:rPr>
+        <w:t>use but</w:t>
+      </w:r>
+      <w:r>
+        <w:rPr>
+          <w:rFonts w:ascii="Times" w:hAnsi="Times"/>
+        </w:rPr>
+        <w:t xml:space="preserve"> can also serve as a model for predicting </w:t>
+      </w:r>
+      <w:r>
+        <w:rPr>
+          <w:rFonts w:ascii="Times" w:hAnsi="Times"/>
+        </w:rPr>
+        <w:t>demand more generally.</w:t>
       </w:r>
     </w:p>
     <w:p>
@@ -1037,7 +1330,68 @@
           <w:rFonts w:ascii="Times" w:hAnsi="Times"/>
         </w:rPr>
         <w:tab/>
-        <w:t xml:space="preserve">Discrete choice models predict choices between discrete alternatives, like in the case of whether to use public transportation, or not use public transportation. </w:t>
+      </w:r>
+      <w:r>
+        <w:rPr>
+          <w:rFonts w:ascii="Times" w:hAnsi="Times"/>
+        </w:rPr>
+        <w:t xml:space="preserve">Another social issue that access to public transportation can ameliorate is global climate change. Reducing greenhouse gas emissions is key to lessening the effects of climate change, yet heavy reliance on driving cars makes this more difficult (Heath and Gifford, 2002, p.2154).  Therefore, much public transportation usage research has been focused on how to get people to switch over from using their cars to public transportation, specifically focusing on people’s attitudes towards public transportation and their concern with the environment. </w:t>
+      </w:r>
+      <w:proofErr w:type="spellStart"/>
+      <w:r>
+        <w:rPr>
+          <w:rFonts w:ascii="Times" w:hAnsi="Times"/>
+        </w:rPr>
+        <w:t>Borhan</w:t>
+      </w:r>
+      <w:proofErr w:type="spellEnd"/>
+      <w:r>
+        <w:rPr>
+          <w:rFonts w:ascii="Times" w:hAnsi="Times"/>
+        </w:rPr>
+        <w:t xml:space="preserve"> et al. (2014) studied travelers’ willingness to use public transportation in Putrajaya, Malaysia by focusing on a wide range of variables from service quality, environmental impact, attitude, and behavior intention, with the specific intention of trying to find ways to better public transportation to increase its usage. They found that environmental impact was important for choosing to use public transportation, but so were service quality and general attitude were also important determinants (</w:t>
+      </w:r>
+      <w:proofErr w:type="spellStart"/>
+      <w:r>
+        <w:rPr>
+          <w:rFonts w:ascii="Times" w:hAnsi="Times"/>
+        </w:rPr>
+        <w:t>Borhan</w:t>
+      </w:r>
+      <w:proofErr w:type="spellEnd"/>
+      <w:r>
+        <w:rPr>
+          <w:rFonts w:ascii="Times" w:hAnsi="Times"/>
+        </w:rPr>
+        <w:t xml:space="preserve"> et al., 2014, p.5). In fact, environmental impact alone had no significant direct impact on behavior intention to use public transport (</w:t>
+      </w:r>
+      <w:proofErr w:type="spellStart"/>
+      <w:r>
+        <w:rPr>
+          <w:rFonts w:ascii="Times" w:hAnsi="Times"/>
+        </w:rPr>
+        <w:t>Borhan</w:t>
+      </w:r>
+      <w:proofErr w:type="spellEnd"/>
+      <w:r>
+        <w:rPr>
+          <w:rFonts w:ascii="Times" w:hAnsi="Times"/>
+        </w:rPr>
+        <w:t xml:space="preserve"> et al., 2014, p.6). It was found though, that providing adequate information about public transport routes are directly related with public transportation usage, meaning that accessibility is an important determinant of its use (</w:t>
+      </w:r>
+      <w:proofErr w:type="spellStart"/>
+      <w:r>
+        <w:rPr>
+          <w:rFonts w:ascii="Times" w:hAnsi="Times"/>
+        </w:rPr>
+        <w:t>Borhan</w:t>
+      </w:r>
+      <w:proofErr w:type="spellEnd"/>
+      <w:r>
+        <w:rPr>
+          <w:rFonts w:ascii="Times" w:hAnsi="Times"/>
+        </w:rPr>
+        <w:t xml:space="preserve"> et al., 2014, p.6). </w:t>
       </w:r>
     </w:p>
     <w:p>
@@ -1055,105 +1409,61 @@
           <w:rFonts w:ascii="Times" w:hAnsi="Times"/>
         </w:rPr>
         <w:tab/>
-        <w:t xml:space="preserve">Recent research has </w:t>
-      </w:r>
-      <w:r>
-        <w:rPr>
-          <w:rFonts w:ascii="Times" w:hAnsi="Times"/>
-        </w:rPr>
-        <w:t xml:space="preserve">focused on </w:t>
-      </w:r>
-      <w:r>
-        <w:rPr>
-          <w:rFonts w:ascii="Times" w:hAnsi="Times"/>
-        </w:rPr>
-        <w:t xml:space="preserve">using machine learning to </w:t>
-      </w:r>
-      <w:r>
-        <w:rPr>
-          <w:rFonts w:ascii="Times" w:hAnsi="Times"/>
-        </w:rPr>
-        <w:t>predict discrete choice and demand specifically for public transportation</w:t>
-      </w:r>
-      <w:r>
-        <w:rPr>
-          <w:rFonts w:ascii="Times" w:hAnsi="Times"/>
-        </w:rPr>
-        <w:t xml:space="preserve">. </w:t>
-      </w:r>
-      <w:r>
-        <w:rPr>
-          <w:rFonts w:ascii="Times" w:hAnsi="Times"/>
-        </w:rPr>
-        <w:t xml:space="preserve">Since most machine learning techniques </w:t>
-      </w:r>
-      <w:r>
-        <w:rPr>
-          <w:rFonts w:ascii="Times" w:hAnsi="Times"/>
-        </w:rPr>
-        <w:t xml:space="preserve">are relatively new, </w:t>
-      </w:r>
-      <w:r>
-        <w:rPr>
-          <w:rFonts w:ascii="Times" w:hAnsi="Times"/>
-        </w:rPr>
-        <w:t>many paper</w:t>
-      </w:r>
-      <w:r>
-        <w:rPr>
-          <w:rFonts w:ascii="Times" w:hAnsi="Times"/>
-        </w:rPr>
-        <w:t xml:space="preserve">s related to prediction have </w:t>
-      </w:r>
-      <w:r>
-        <w:rPr>
-          <w:rFonts w:ascii="Times" w:hAnsi="Times"/>
-        </w:rPr>
-        <w:t xml:space="preserve">compared the accuracy of </w:t>
-      </w:r>
-      <w:r>
-        <w:rPr>
-          <w:rFonts w:ascii="Times" w:hAnsi="Times"/>
-        </w:rPr>
-        <w:t xml:space="preserve">different techniques to justify </w:t>
-      </w:r>
-      <w:r>
-        <w:rPr>
-          <w:rFonts w:ascii="Times" w:hAnsi="Times"/>
-        </w:rPr>
-        <w:t>their results</w:t>
-      </w:r>
-      <w:r>
-        <w:rPr>
-          <w:rFonts w:ascii="Times" w:hAnsi="Times"/>
-        </w:rPr>
-        <w:t xml:space="preserve"> (</w:t>
-      </w:r>
-      <w:proofErr w:type="spellStart"/>
-      <w:r>
-        <w:rPr>
-          <w:rFonts w:ascii="Times" w:hAnsi="Times"/>
-        </w:rPr>
-        <w:t>Omrani</w:t>
-      </w:r>
-      <w:proofErr w:type="spellEnd"/>
-      <w:r>
-        <w:rPr>
-          <w:rFonts w:ascii="Times" w:hAnsi="Times"/>
-        </w:rPr>
-        <w:t>, 2015, p.841).</w:t>
-      </w:r>
-      <w:r>
-        <w:rPr>
-          <w:rFonts w:ascii="Times" w:hAnsi="Times"/>
-        </w:rPr>
-        <w:t xml:space="preserve"> This is also beneficial to economics and research as whole as it contributes to the</w:t>
-      </w:r>
-      <w:r>
-        <w:rPr>
-          <w:rFonts w:ascii="Times" w:hAnsi="Times"/>
-        </w:rPr>
-        <w:t xml:space="preserve"> goal of identifying what technique is best for making predictions (Kleinberg et al., 2015). </w:t>
+      </w:r>
+      <w:r>
+        <w:rPr>
+          <w:rFonts w:ascii="Times" w:hAnsi="Times"/>
+        </w:rPr>
+        <w:t xml:space="preserve">Heath and Gifford (2002) performed a similar analysis employing the theory of planned behavior (TPB) to examine psychological factors motivating public transportation in western Canada. </w:t>
+      </w:r>
+      <w:r>
+        <w:rPr>
+          <w:rFonts w:ascii="Times" w:hAnsi="Times"/>
+        </w:rPr>
+        <w:t>The TPB theorizes behavior is derived from intention, which is an antecedent of attitudes, norms, perceived behavioral control</w:t>
+      </w:r>
+      <w:r>
+        <w:rPr>
+          <w:rFonts w:ascii="Times" w:hAnsi="Times"/>
+        </w:rPr>
+        <w:t xml:space="preserve"> (Heath and Gifford, 2002, pp. 2155-2156). </w:t>
+      </w:r>
+      <w:r>
+        <w:rPr>
+          <w:rFonts w:ascii="Times" w:hAnsi="Times"/>
+        </w:rPr>
+        <w:t>The</w:t>
+      </w:r>
+      <w:r>
+        <w:rPr>
+          <w:rFonts w:ascii="Times" w:hAnsi="Times"/>
+        </w:rPr>
+        <w:t xml:space="preserve"> authors</w:t>
+      </w:r>
+      <w:r>
+        <w:rPr>
+          <w:rFonts w:ascii="Times" w:hAnsi="Times"/>
+        </w:rPr>
+        <w:t xml:space="preserve"> added to the original TPB model by incorporating variables indicating intentions, social norms, and environmental concerns and values </w:t>
+      </w:r>
+      <w:r>
+        <w:rPr>
+          <w:rFonts w:ascii="Times" w:hAnsi="Times"/>
+        </w:rPr>
+        <w:t xml:space="preserve">to predict public transportation usage </w:t>
+      </w:r>
+      <w:r>
+        <w:rPr>
+          <w:rFonts w:ascii="Times" w:hAnsi="Times"/>
+        </w:rPr>
+        <w:t xml:space="preserve">(Heath and </w:t>
+      </w:r>
+      <w:r>
+        <w:rPr>
+          <w:rFonts w:ascii="Times" w:hAnsi="Times"/>
+        </w:rPr>
+        <w:lastRenderedPageBreak/>
+        <w:t xml:space="preserve">Gifford, 2002, pp.2157-2159). Specifically, in regard to environmental concerns, they found that pro-environmental behavior is subject to many contextual constraints out of the control of individuals (Heath and Gifford, 2002, p. 2176). This means that while people would opt to use public transportation and simultaneously save the environment, sometimes this is not possible because there is no public transportation that is accessible to them. Again though, it was found that environmental concerns alone cannot convince an individual to use public transportation over their own vehicle (Heath and Gifford, 2002, p.2176). </w:t>
       </w:r>
     </w:p>
     <w:p>
@@ -1171,27 +1481,102 @@
           <w:rFonts w:ascii="Times" w:hAnsi="Times"/>
         </w:rPr>
         <w:tab/>
-        <w:t xml:space="preserve">Access to a range of transportation options is a source of inequality. </w:t>
-      </w:r>
-      <w:r>
-        <w:rPr>
-          <w:rFonts w:ascii="Times" w:hAnsi="Times"/>
-        </w:rPr>
-        <w:t>Over time, “the spatial growth of urban areas and the decentralization of employment and facilities have made it harder for people without access to a car to make the daily commute and to take advantage of distributed retail and leisure opportunities” (</w:t>
-      </w:r>
-      <w:proofErr w:type="spellStart"/>
-      <w:r>
-        <w:rPr>
-          <w:rFonts w:ascii="Times" w:hAnsi="Times"/>
-        </w:rPr>
-        <w:t>Karou</w:t>
-      </w:r>
-      <w:proofErr w:type="spellEnd"/>
-      <w:r>
-        <w:rPr>
-          <w:rFonts w:ascii="Times" w:hAnsi="Times"/>
-        </w:rPr>
-        <w:t xml:space="preserve"> et al., 2014, p.1). </w:t>
+      </w:r>
+      <w:r>
+        <w:rPr>
+          <w:rFonts w:ascii="Times" w:hAnsi="Times"/>
+        </w:rPr>
+        <w:t xml:space="preserve">Disregarding </w:t>
+      </w:r>
+      <w:r>
+        <w:rPr>
+          <w:rFonts w:ascii="Times" w:hAnsi="Times"/>
+        </w:rPr>
+        <w:t xml:space="preserve">individual attitudes about environmental concern and focusing on personal </w:t>
+      </w:r>
+      <w:r>
+        <w:rPr>
+          <w:rFonts w:ascii="Times" w:hAnsi="Times"/>
+        </w:rPr>
+        <w:t xml:space="preserve">preferences about </w:t>
+      </w:r>
+      <w:r>
+        <w:rPr>
+          <w:rFonts w:ascii="Times" w:hAnsi="Times"/>
+        </w:rPr>
+        <w:t xml:space="preserve">public transportation more </w:t>
+      </w:r>
+      <w:r>
+        <w:rPr>
+          <w:rFonts w:ascii="Times" w:hAnsi="Times"/>
+        </w:rPr>
+        <w:t xml:space="preserve">generally, </w:t>
+      </w:r>
+      <w:r>
+        <w:rPr>
+          <w:rFonts w:ascii="Times" w:hAnsi="Times"/>
+        </w:rPr>
+        <w:t xml:space="preserve">other research finds that </w:t>
+      </w:r>
+      <w:r>
+        <w:rPr>
+          <w:rFonts w:ascii="Times" w:hAnsi="Times"/>
+        </w:rPr>
+        <w:t xml:space="preserve">again, many variables about personal preference need to interact to make public transportation a more attractive option than a personal car. </w:t>
+      </w:r>
+      <w:r>
+        <w:rPr>
+          <w:rFonts w:ascii="Times" w:hAnsi="Times"/>
+        </w:rPr>
+        <w:t xml:space="preserve">Van Oort et al. (2015) focuses on determinants of ridership in the Hague such as comfort and capacity. Using smart card data, </w:t>
+      </w:r>
+      <w:r>
+        <w:rPr>
+          <w:rFonts w:ascii="Times" w:hAnsi="Times"/>
+        </w:rPr>
+        <w:t xml:space="preserve">they created a generalized cost function measuring the effects of crowding on individuals such as denied boarding and vehicle preferences (van Oort et al., 2015, p.5). </w:t>
+      </w:r>
+      <w:r>
+        <w:rPr>
+          <w:rFonts w:ascii="Times" w:hAnsi="Times"/>
+        </w:rPr>
+        <w:t xml:space="preserve">They found that incorporating comfort and capacity along with other demand determinants </w:t>
+      </w:r>
+      <w:r>
+        <w:rPr>
+          <w:rFonts w:ascii="Times" w:hAnsi="Times"/>
+        </w:rPr>
+        <w:t>improved the predictability of a public transportation demand modelling framework</w:t>
+      </w:r>
+      <w:r>
+        <w:rPr>
+          <w:rFonts w:ascii="Times" w:hAnsi="Times"/>
+        </w:rPr>
+        <w:t xml:space="preserve"> (</w:t>
+      </w:r>
+      <w:r>
+        <w:rPr>
+          <w:rFonts w:ascii="Times" w:hAnsi="Times"/>
+        </w:rPr>
+        <w:t xml:space="preserve">van Oort et al., 2015, p.12). </w:t>
+      </w:r>
+      <w:r>
+        <w:rPr>
+          <w:rFonts w:ascii="Times" w:hAnsi="Times"/>
+        </w:rPr>
+        <w:t xml:space="preserve">Overall, it has been found that many variables need to interact in order to marginally increase use of public transportation, even when it may already be accessible to a population. However, making public transportation accessible to begin with is important in </w:t>
+      </w:r>
+      <w:r>
+        <w:rPr>
+          <w:rFonts w:ascii="Times" w:hAnsi="Times"/>
+        </w:rPr>
+        <w:t>establishing</w:t>
+      </w:r>
+      <w:r>
+        <w:rPr>
+          <w:rFonts w:ascii="Times" w:hAnsi="Times"/>
+        </w:rPr>
+        <w:t xml:space="preserve"> a base level of demand. </w:t>
       </w:r>
     </w:p>
     <w:p>
@@ -1208,64 +1593,123 @@
         <w:rPr>
           <w:rFonts w:ascii="Times" w:hAnsi="Times"/>
         </w:rPr>
+        <w:tab/>
+        <w:t xml:space="preserve">By focusing on accessibility, this paper contributes to information on public transportation demand by identifying a base level </w:t>
+      </w:r>
+      <w:r>
+        <w:rPr>
+          <w:rFonts w:ascii="Times" w:hAnsi="Times"/>
+        </w:rPr>
+        <w:t xml:space="preserve">or long-term level </w:t>
+      </w:r>
+      <w:r>
+        <w:rPr>
+          <w:rFonts w:ascii="Times" w:hAnsi="Times"/>
+        </w:rPr>
+        <w:t>of demand for public transportation</w:t>
+      </w:r>
+      <w:r>
+        <w:rPr>
+          <w:rFonts w:ascii="Times" w:hAnsi="Times"/>
+        </w:rPr>
+        <w:t xml:space="preserve"> that could support </w:t>
+      </w:r>
+      <w:r>
+        <w:rPr>
+          <w:rFonts w:ascii="Times" w:hAnsi="Times"/>
+        </w:rPr>
+        <w:t xml:space="preserve">research that aims to identify </w:t>
+      </w:r>
+      <w:r>
+        <w:rPr>
+          <w:rFonts w:ascii="Times" w:hAnsi="Times"/>
+        </w:rPr>
+        <w:t>short-term levels of demand</w:t>
+      </w:r>
+      <w:r>
+        <w:rPr>
+          <w:rFonts w:ascii="Times" w:hAnsi="Times"/>
+        </w:rPr>
+        <w:t xml:space="preserve">. Palacio’s (2018) paper using smart card data, for example, aimed to predict daily and hourly demand of public transportation by looking at variables indicating peak travel hours, whether or not it was a workday, the season, and daily weather. </w:t>
+      </w:r>
+      <w:r>
+        <w:rPr>
+          <w:rFonts w:ascii="Times" w:hAnsi="Times"/>
+        </w:rPr>
+        <w:t xml:space="preserve">Menon and Lee’s (2017) analysis using bus arrival data from an Australian metropolitan area </w:t>
+      </w:r>
+      <w:r>
+        <w:rPr>
+          <w:rFonts w:ascii="Times" w:hAnsi="Times"/>
+        </w:rPr>
+        <w:t xml:space="preserve">also planned to research short-term public transportation demand, within 5 to 10 minutes of a bus’s arrival at a stop. </w:t>
+      </w:r>
+      <w:r>
+        <w:rPr>
+          <w:rFonts w:ascii="Times" w:hAnsi="Times"/>
+        </w:rPr>
+        <w:t xml:space="preserve">Short-term levels of demand can also </w:t>
+      </w:r>
+      <w:r>
+        <w:rPr>
+          <w:rFonts w:ascii="Times" w:hAnsi="Times"/>
+        </w:rPr>
+        <w:t xml:space="preserve">be nonhabitual, like in the case of special events. </w:t>
+      </w:r>
+      <w:r>
+        <w:rPr>
+          <w:rFonts w:ascii="Times" w:hAnsi="Times"/>
+        </w:rPr>
+        <w:t xml:space="preserve">For example, Pereira et al. (2015) use web mining techniques to identify nonhabitual, disruptive levels of public transportation demand due to planned special events in Singapore. Large-scale events can be especially disruptive to a public transportation system because these systems are built based on habitual behavior and </w:t>
+      </w:r>
+      <w:r>
+        <w:rPr>
+          <w:rFonts w:ascii="Times" w:hAnsi="Times"/>
+        </w:rPr>
         <w:lastRenderedPageBreak/>
-        <w:tab/>
-      </w:r>
-      <w:r>
-        <w:rPr>
-          <w:rFonts w:ascii="Times" w:hAnsi="Times"/>
-        </w:rPr>
-        <w:t xml:space="preserve">Many papers focused on public transportation demand focus on attitudes towards public transportation. </w:t>
-      </w:r>
-      <w:proofErr w:type="spellStart"/>
-      <w:r>
-        <w:rPr>
-          <w:rFonts w:ascii="Times" w:hAnsi="Times"/>
-        </w:rPr>
-        <w:t>Borhan</w:t>
-      </w:r>
-      <w:proofErr w:type="spellEnd"/>
-      <w:r>
-        <w:rPr>
-          <w:rFonts w:ascii="Times" w:hAnsi="Times"/>
-        </w:rPr>
-        <w:t xml:space="preserve"> et al. (2014)</w:t>
-      </w:r>
-      <w:r>
-        <w:rPr>
-          <w:rFonts w:ascii="Times" w:hAnsi="Times"/>
-        </w:rPr>
-        <w:t xml:space="preserve"> studied travelers’ willingness to use public transportation by focusing on a wide range of variables from service quality, environmental impact, attitude, and behavior intention</w:t>
-      </w:r>
-      <w:r>
-        <w:rPr>
-          <w:rFonts w:ascii="Times" w:hAnsi="Times"/>
-        </w:rPr>
-        <w:t>, with the specific intention of trying to find ways to</w:t>
-      </w:r>
-      <w:r>
-        <w:rPr>
-          <w:rFonts w:ascii="Times" w:hAnsi="Times"/>
-        </w:rPr>
-        <w:t xml:space="preserve"> better public transportation to</w:t>
-      </w:r>
-      <w:r>
-        <w:rPr>
-          <w:rFonts w:ascii="Times" w:hAnsi="Times"/>
-        </w:rPr>
-        <w:t xml:space="preserve"> increase </w:t>
-      </w:r>
-      <w:r>
-        <w:rPr>
-          <w:rFonts w:ascii="Times" w:hAnsi="Times"/>
-        </w:rPr>
-        <w:t xml:space="preserve">its </w:t>
-      </w:r>
-      <w:r>
-        <w:rPr>
-          <w:rFonts w:ascii="Times" w:hAnsi="Times"/>
-        </w:rPr>
-        <w:t xml:space="preserve">usage. </w:t>
+        <w:t xml:space="preserve">therefore usually rely on special coordination efforts on days that these large-scale events occur (Pereira et al., 2015, p.2). The researchers found that event information found on the web using APIs improves the quality of public transportation demand predictions under special event scenarios (Pereira et al., 2015, p.24). </w:t>
+      </w:r>
+      <w:r>
+        <w:rPr>
+          <w:rFonts w:ascii="Times" w:hAnsi="Times"/>
+        </w:rPr>
+        <w:t>This research allows the government to refine public transportation infrastructure that is already in place by increasing or decreasing the frequency of buses and trains on route at different time intervals</w:t>
+      </w:r>
+      <w:r>
+        <w:rPr>
+          <w:rFonts w:ascii="Times" w:hAnsi="Times"/>
+        </w:rPr>
+        <w:t>, as well as tweaking</w:t>
+      </w:r>
+      <w:r>
+        <w:rPr>
+          <w:rFonts w:ascii="Times" w:hAnsi="Times"/>
+        </w:rPr>
+        <w:t xml:space="preserve"> </w:t>
+      </w:r>
+      <w:r>
+        <w:rPr>
+          <w:rFonts w:ascii="Times" w:hAnsi="Times"/>
+        </w:rPr>
+        <w:t>scheduling services if necessary</w:t>
+      </w:r>
+      <w:r>
+        <w:rPr>
+          <w:rFonts w:ascii="Times" w:hAnsi="Times"/>
+        </w:rPr>
+        <w:t xml:space="preserve">. </w:t>
+      </w:r>
+      <w:r>
+        <w:rPr>
+          <w:rFonts w:ascii="Times" w:hAnsi="Times"/>
+        </w:rPr>
+        <w:t xml:space="preserve">However, this paper will aim to predict whether or not certain areas require a large investment in infrastructure for public transportation using accessibility of public transportation as a determining factor of usage. </w:t>
+      </w:r>
+      <w:r>
+        <w:rPr>
+          <w:rFonts w:ascii="Times" w:hAnsi="Times"/>
+        </w:rPr>
+        <w:t xml:space="preserve"> </w:t>
       </w:r>
     </w:p>
     <w:p>
@@ -1283,25 +1727,7 @@
           <w:rFonts w:ascii="Times" w:hAnsi="Times"/>
         </w:rPr>
         <w:tab/>
-        <w:t xml:space="preserve">This paper adds to current literature by utilizing data from </w:t>
-      </w:r>
-      <w:r>
-        <w:rPr>
-          <w:rFonts w:ascii="Times" w:hAnsi="Times"/>
-        </w:rPr>
-        <w:t xml:space="preserve">all </w:t>
-      </w:r>
-      <w:r>
-        <w:rPr>
-          <w:rFonts w:ascii="Times" w:hAnsi="Times"/>
-        </w:rPr>
-        <w:t xml:space="preserve">population densities in the United States from urban centers to rural areas. </w:t>
-      </w:r>
-      <w:r>
-        <w:rPr>
-          <w:rFonts w:ascii="Times" w:hAnsi="Times"/>
-        </w:rPr>
-        <w:t xml:space="preserve">Papers such as </w:t>
+        <w:t xml:space="preserve">This paper adds to current literature by utilizing data from all population densities in the United States from urban centers to rural areas. Papers such as </w:t>
       </w:r>
       <w:proofErr w:type="spellStart"/>
       <w:r>
@@ -1321,55 +1747,25 @@
         <w:rPr>
           <w:rFonts w:ascii="Times" w:hAnsi="Times"/>
         </w:rPr>
-        <w:t xml:space="preserve"> all </w:t>
-      </w:r>
-      <w:r>
-        <w:rPr>
-          <w:rFonts w:ascii="Times" w:hAnsi="Times"/>
-        </w:rPr>
-        <w:t>focus solely on urban centers. While</w:t>
-      </w:r>
-      <w:r>
-        <w:rPr>
-          <w:rFonts w:ascii="Times" w:hAnsi="Times"/>
-        </w:rPr>
-        <w:t xml:space="preserve"> data on public transportation </w:t>
-      </w:r>
-      <w:r>
-        <w:rPr>
-          <w:rFonts w:ascii="Times" w:hAnsi="Times"/>
-        </w:rPr>
-        <w:t xml:space="preserve">is </w:t>
-      </w:r>
-      <w:r>
-        <w:rPr>
-          <w:rFonts w:ascii="Times" w:hAnsi="Times"/>
-        </w:rPr>
-        <w:t>usually onl</w:t>
-      </w:r>
-      <w:r>
-        <w:rPr>
-          <w:rFonts w:ascii="Times" w:hAnsi="Times"/>
-        </w:rPr>
-        <w:t xml:space="preserve">y </w:t>
-      </w:r>
-      <w:r>
-        <w:rPr>
-          <w:rFonts w:ascii="Times" w:hAnsi="Times"/>
-        </w:rPr>
-        <w:t xml:space="preserve">available </w:t>
-      </w:r>
-      <w:r>
-        <w:rPr>
-          <w:rFonts w:ascii="Times" w:hAnsi="Times"/>
-        </w:rPr>
-        <w:t xml:space="preserve">for metro areas because this is where these systems are placed, researching these systems in a macro context may expose a need for public transportation in areas that are not considered </w:t>
-      </w:r>
-      <w:r>
-        <w:rPr>
-          <w:rFonts w:ascii="Times" w:hAnsi="Times"/>
-        </w:rPr>
-        <w:t xml:space="preserve">typical areas for this kind of infrastructure. </w:t>
+        <w:t xml:space="preserve">, </w:t>
+      </w:r>
+      <w:r>
+        <w:rPr>
+          <w:rFonts w:ascii="Times" w:hAnsi="Times"/>
+        </w:rPr>
+        <w:t xml:space="preserve">Pereira et al. (2015), </w:t>
+      </w:r>
+      <w:r>
+        <w:rPr>
+          <w:rFonts w:ascii="Times" w:hAnsi="Times"/>
+        </w:rPr>
+        <w:t xml:space="preserve">and van Oort et al. (2015) </w:t>
+      </w:r>
+      <w:r>
+        <w:rPr>
+          <w:rFonts w:ascii="Times" w:hAnsi="Times"/>
+        </w:rPr>
+        <w:t xml:space="preserve">all focus solely on urban centers. While data on public transportation is usually only available for metro areas because this is where these systems are placed, researching these systems in a macro context may expose a need for public transportation in areas that are not considered typical areas for this kind of infrastructure. </w:t>
       </w:r>
     </w:p>
     <w:p>
@@ -1387,190 +1783,115 @@
           <w:rFonts w:ascii="Times" w:hAnsi="Times"/>
         </w:rPr>
         <w:tab/>
-        <w:t xml:space="preserve">By focusing on accessibility, this paper </w:t>
-      </w:r>
-      <w:r>
-        <w:rPr>
-          <w:rFonts w:ascii="Times" w:hAnsi="Times"/>
-        </w:rPr>
-        <w:t>contributes to information on public transportation demand by</w:t>
-      </w:r>
-      <w:r>
-        <w:rPr>
-          <w:rFonts w:ascii="Times" w:hAnsi="Times"/>
-        </w:rPr>
-        <w:t xml:space="preserve"> </w:t>
-      </w:r>
-      <w:r>
-        <w:rPr>
-          <w:rFonts w:ascii="Times" w:hAnsi="Times"/>
-        </w:rPr>
-        <w:t xml:space="preserve">identifying a baseline level of demand for public transportation. </w:t>
-      </w:r>
-      <w:r>
-        <w:rPr>
-          <w:rFonts w:ascii="Times" w:hAnsi="Times"/>
-        </w:rPr>
-        <w:t>Palacio’s (2018) paper using smart card data, for example,</w:t>
-      </w:r>
-      <w:r>
-        <w:rPr>
-          <w:rFonts w:ascii="Times" w:hAnsi="Times"/>
-        </w:rPr>
-        <w:t xml:space="preserve"> </w:t>
-      </w:r>
-      <w:r>
-        <w:rPr>
-          <w:rFonts w:ascii="Times" w:hAnsi="Times"/>
-        </w:rPr>
-        <w:t>aimed to predict daily and hourly demand of public transportation by looking at variables indicating peak travel hours, whether or not it was a workday, the season, and dail</w:t>
-      </w:r>
-      <w:r>
-        <w:rPr>
-          <w:rFonts w:ascii="Times" w:hAnsi="Times"/>
-        </w:rPr>
-        <w:t>y</w:t>
-      </w:r>
-      <w:r>
-        <w:rPr>
-          <w:rFonts w:ascii="Times" w:hAnsi="Times"/>
-        </w:rPr>
-        <w:t xml:space="preserve"> weather. </w:t>
-      </w:r>
-      <w:r>
-        <w:rPr>
-          <w:rFonts w:ascii="Times" w:hAnsi="Times"/>
-        </w:rPr>
-        <w:t xml:space="preserve">This research allows </w:t>
-      </w:r>
-      <w:r>
-        <w:rPr>
-          <w:rFonts w:ascii="Times" w:hAnsi="Times"/>
-        </w:rPr>
-        <w:t xml:space="preserve">the government to </w:t>
-      </w:r>
-      <w:r>
-        <w:rPr>
-          <w:rFonts w:ascii="Times" w:hAnsi="Times"/>
-        </w:rPr>
-        <w:t xml:space="preserve">refine </w:t>
-      </w:r>
-      <w:r>
-        <w:rPr>
-          <w:rFonts w:ascii="Times" w:hAnsi="Times"/>
-        </w:rPr>
-        <w:t xml:space="preserve">public transportation infrastructure that is already in place </w:t>
-      </w:r>
-      <w:r>
-        <w:rPr>
-          <w:rFonts w:ascii="Times" w:hAnsi="Times"/>
-        </w:rPr>
-        <w:t>by</w:t>
-      </w:r>
-      <w:r>
-        <w:rPr>
-          <w:rFonts w:ascii="Times" w:hAnsi="Times"/>
-        </w:rPr>
-        <w:t xml:space="preserve"> increas</w:t>
-      </w:r>
-      <w:r>
-        <w:rPr>
-          <w:rFonts w:ascii="Times" w:hAnsi="Times"/>
-        </w:rPr>
-        <w:t>ing</w:t>
-      </w:r>
-      <w:r>
-        <w:rPr>
-          <w:rFonts w:ascii="Times" w:hAnsi="Times"/>
-        </w:rPr>
-        <w:t xml:space="preserve"> </w:t>
-      </w:r>
-      <w:r>
-        <w:rPr>
-          <w:rFonts w:ascii="Times" w:hAnsi="Times"/>
-        </w:rPr>
-        <w:t xml:space="preserve">or </w:t>
-      </w:r>
-      <w:r>
-        <w:rPr>
-          <w:rFonts w:ascii="Times" w:hAnsi="Times"/>
-        </w:rPr>
-        <w:t>decreasing</w:t>
-      </w:r>
-      <w:r>
-        <w:rPr>
-          <w:rFonts w:ascii="Times" w:hAnsi="Times"/>
-        </w:rPr>
-        <w:t xml:space="preserve"> the frequency of buses and trains on </w:t>
-      </w:r>
-      <w:r>
-        <w:rPr>
-          <w:rFonts w:ascii="Times" w:hAnsi="Times"/>
-        </w:rPr>
-        <w:t xml:space="preserve">route </w:t>
-      </w:r>
-      <w:r>
-        <w:rPr>
-          <w:rFonts w:ascii="Times" w:hAnsi="Times"/>
-        </w:rPr>
-        <w:t xml:space="preserve">at different time intervals. </w:t>
-      </w:r>
-      <w:r>
-        <w:rPr>
-          <w:rFonts w:ascii="Times" w:hAnsi="Times"/>
-        </w:rPr>
-        <w:t xml:space="preserve">However, </w:t>
-      </w:r>
-      <w:r>
-        <w:rPr>
-          <w:rFonts w:ascii="Times" w:hAnsi="Times"/>
-        </w:rPr>
-        <w:t xml:space="preserve">this paper </w:t>
-      </w:r>
-      <w:r>
-        <w:rPr>
-          <w:rFonts w:ascii="Times" w:hAnsi="Times"/>
-        </w:rPr>
-        <w:t xml:space="preserve">will aim to </w:t>
-      </w:r>
-      <w:r>
-        <w:rPr>
-          <w:rFonts w:ascii="Times" w:hAnsi="Times"/>
-        </w:rPr>
-        <w:t>predict whether or not</w:t>
-      </w:r>
-      <w:r>
-        <w:rPr>
-          <w:rFonts w:ascii="Times" w:hAnsi="Times"/>
-        </w:rPr>
-        <w:t xml:space="preserve"> </w:t>
-      </w:r>
-      <w:r>
-        <w:rPr>
-          <w:rFonts w:ascii="Times" w:hAnsi="Times"/>
-        </w:rPr>
-        <w:t xml:space="preserve">certain areas require a large investment in infrastructure for public transportation </w:t>
-      </w:r>
-      <w:r>
-        <w:rPr>
-          <w:rFonts w:ascii="Times" w:hAnsi="Times"/>
-        </w:rPr>
-        <w:t xml:space="preserve">using accessibility of public transportation as a determining factor of </w:t>
-      </w:r>
-      <w:r>
-        <w:rPr>
-          <w:rFonts w:ascii="Times" w:hAnsi="Times"/>
-        </w:rPr>
-        <w:t xml:space="preserve">usage. </w:t>
-      </w:r>
-    </w:p>
-    <w:p>
-      <w:pPr>
-        <w:jc w:val="center"/>
-        <w:rPr>
-          <w:rFonts w:ascii="Times" w:hAnsi="Times"/>
-          <w:b/>
-          <w:bCs/>
+        <w:t xml:space="preserve">Recent research has </w:t>
+      </w:r>
+      <w:r>
+        <w:rPr>
+          <w:rFonts w:ascii="Times" w:hAnsi="Times"/>
+        </w:rPr>
+        <w:t xml:space="preserve">focused on </w:t>
+      </w:r>
+      <w:r>
+        <w:rPr>
+          <w:rFonts w:ascii="Times" w:hAnsi="Times"/>
+        </w:rPr>
+        <w:t xml:space="preserve">using machine learning to </w:t>
+      </w:r>
+      <w:r>
+        <w:rPr>
+          <w:rFonts w:ascii="Times" w:hAnsi="Times"/>
+        </w:rPr>
+        <w:t>predict discrete choice and demand specifically for public transportation</w:t>
+      </w:r>
+      <w:r>
+        <w:rPr>
+          <w:rFonts w:ascii="Times" w:hAnsi="Times"/>
+        </w:rPr>
+        <w:t xml:space="preserve">. </w:t>
+      </w:r>
+      <w:r>
+        <w:rPr>
+          <w:rFonts w:ascii="Times" w:hAnsi="Times"/>
+        </w:rPr>
+        <w:t xml:space="preserve">Since most machine learning techniques </w:t>
+      </w:r>
+      <w:r>
+        <w:rPr>
+          <w:rFonts w:ascii="Times" w:hAnsi="Times"/>
+        </w:rPr>
+        <w:t xml:space="preserve">are relatively new, </w:t>
+      </w:r>
+      <w:r>
+        <w:rPr>
+          <w:rFonts w:ascii="Times" w:hAnsi="Times"/>
+        </w:rPr>
+        <w:t>many paper</w:t>
+      </w:r>
+      <w:r>
+        <w:rPr>
+          <w:rFonts w:ascii="Times" w:hAnsi="Times"/>
+        </w:rPr>
+        <w:t xml:space="preserve">s related to prediction have </w:t>
+      </w:r>
+      <w:r>
+        <w:rPr>
+          <w:rFonts w:ascii="Times" w:hAnsi="Times"/>
+        </w:rPr>
+        <w:t xml:space="preserve">compared the accuracy of </w:t>
+      </w:r>
+      <w:r>
+        <w:rPr>
+          <w:rFonts w:ascii="Times" w:hAnsi="Times"/>
+        </w:rPr>
+        <w:t xml:space="preserve">different techniques to justify </w:t>
+      </w:r>
+      <w:r>
+        <w:rPr>
+          <w:rFonts w:ascii="Times" w:hAnsi="Times"/>
+        </w:rPr>
+        <w:t>their results</w:t>
+      </w:r>
+      <w:r>
+        <w:rPr>
+          <w:rFonts w:ascii="Times" w:hAnsi="Times"/>
+        </w:rPr>
+        <w:t xml:space="preserve"> (</w:t>
+      </w:r>
+      <w:proofErr w:type="spellStart"/>
+      <w:r>
+        <w:rPr>
+          <w:rFonts w:ascii="Times" w:hAnsi="Times"/>
+        </w:rPr>
+        <w:t>Omrani</w:t>
+      </w:r>
+      <w:proofErr w:type="spellEnd"/>
+      <w:r>
+        <w:rPr>
+          <w:rFonts w:ascii="Times" w:hAnsi="Times"/>
+        </w:rPr>
+        <w:t>, 2015, p.841).</w:t>
+      </w:r>
+      <w:r>
+        <w:rPr>
+          <w:rFonts w:ascii="Times" w:hAnsi="Times"/>
+        </w:rPr>
+        <w:t xml:space="preserve"> This is also beneficial to economics and research as whole as it contributes to the</w:t>
+      </w:r>
+      <w:r>
+        <w:rPr>
+          <w:rFonts w:ascii="Times" w:hAnsi="Times"/>
+        </w:rPr>
+        <w:t xml:space="preserve"> goal of identifying what technique is best for making predictions (Kleinberg et al., 2015). </w:t>
+      </w:r>
+    </w:p>
+    <w:p>
+      <w:pPr>
+        <w:tabs>
+          <w:tab w:val="left" w:pos="413"/>
+        </w:tabs>
+        <w:spacing w:line="360" w:lineRule="auto"/>
+        <w:rPr>
+          <w:rFonts w:ascii="Times" w:hAnsi="Times"/>
         </w:rPr>
       </w:pPr>
     </w:p>
@@ -1683,7 +2004,14 @@
         <w:rPr>
           <w:rFonts w:ascii="Times" w:hAnsi="Times"/>
         </w:rPr>
-        <w:t xml:space="preserve">are surveyed every other year until new samples are drawn, allowing for analysis of households over time. The goal of the data set is to provide timely information on the quality and cost of housing in the United States and American metropolitan areas </w:t>
+        <w:t xml:space="preserve">are surveyed every other year until new samples are drawn, allowing for analysis of households over time. The </w:t>
+      </w:r>
+      <w:r>
+        <w:rPr>
+          <w:rFonts w:ascii="Times" w:hAnsi="Times"/>
+        </w:rPr>
+        <w:lastRenderedPageBreak/>
+        <w:t xml:space="preserve">goal of the data set is to provide timely information on the quality and cost of housing in the United States and American metropolitan areas </w:t>
       </w:r>
       <w:r>
         <w:rPr>
@@ -1707,14 +2035,7 @@
         <w:rPr>
           <w:rFonts w:ascii="Times" w:hAnsi="Times"/>
         </w:rPr>
-        <w:t xml:space="preserve">chosen to </w:t>
-      </w:r>
-      <w:r>
-        <w:rPr>
-          <w:rFonts w:ascii="Times" w:hAnsi="Times"/>
-        </w:rPr>
-        <w:lastRenderedPageBreak/>
-        <w:t>represent all housing units in the United States. It is used by policymakers to make decisions about housing for all demographics in America</w:t>
+        <w:t>chosen to represent all housing units in the United States. It is used by policymakers to make decisions about housing for all demographics in America</w:t>
       </w:r>
       <w:r>
         <w:rPr>
@@ -2005,7 +2326,14 @@
         <w:rPr>
           <w:rFonts w:ascii="Times" w:hAnsi="Times"/>
         </w:rPr>
-        <w:t xml:space="preserve">Sampling errors are accounted for by the US Census Bureau by proving standard error tables and allowing users to calculate their own sampling errors, </w:t>
+        <w:t xml:space="preserve">Sampling errors are accounted for by the US Census Bureau by proving standard error tables and allowing users to calculate their own sampling </w:t>
+      </w:r>
+      <w:r>
+        <w:rPr>
+          <w:rFonts w:ascii="Times" w:hAnsi="Times"/>
+        </w:rPr>
+        <w:lastRenderedPageBreak/>
+        <w:t xml:space="preserve">errors, </w:t>
       </w:r>
       <w:r>
         <w:rPr>
@@ -2017,14 +2345,7 @@
         <w:rPr>
           <w:rFonts w:ascii="Times" w:hAnsi="Times"/>
         </w:rPr>
-        <w:t xml:space="preserve"> Recognizing the limitations of the data is important because while they are unavoidable, our ability to take the </w:t>
-      </w:r>
-      <w:r>
-        <w:rPr>
-          <w:rFonts w:ascii="Times" w:hAnsi="Times"/>
-        </w:rPr>
-        <w:lastRenderedPageBreak/>
-        <w:t xml:space="preserve">findings out of context is not. Recognizing that these observations can be flawed </w:t>
+        <w:t xml:space="preserve"> Recognizing the limitations of the data is important because while they are unavoidable, our ability to take the findings out of context is not. Recognizing that these observations can be flawed </w:t>
       </w:r>
       <w:r>
         <w:rPr>
@@ -2180,22 +2501,23 @@
         </w:rPr>
         <w:t xml:space="preserve">After removing NA also known as missing variables from the dataset, there were 60,096 total observations. </w:t>
       </w:r>
-    </w:p>
-    <w:p>
-      <w:pPr>
-        <w:pStyle w:val="NormalWeb"/>
-        <w:spacing w:line="360" w:lineRule="auto"/>
-        <w:ind w:right="-29" w:firstLine="360"/>
-        <w:contextualSpacing/>
-        <w:rPr>
-          <w:rFonts w:ascii="Times" w:hAnsi="Times"/>
-        </w:rPr>
-      </w:pPr>
-      <w:r>
-        <w:rPr>
-          <w:rFonts w:ascii="Times" w:hAnsi="Times"/>
-        </w:rPr>
-        <w:t xml:space="preserve">For the machine learning model, it is necessary to remove factor variables that have only one level, because this means that there is no difference in condition and all observations share the same value for said variable. </w:t>
+      <w:r>
+        <w:rPr>
+          <w:rFonts w:ascii="Times" w:hAnsi="Times"/>
+        </w:rPr>
+        <w:t xml:space="preserve">For the </w:t>
+      </w:r>
+      <w:r>
+        <w:rPr>
+          <w:rFonts w:ascii="Times" w:hAnsi="Times"/>
+        </w:rPr>
+        <w:t>sake of being concise</w:t>
+      </w:r>
+      <w:r>
+        <w:rPr>
+          <w:rFonts w:ascii="Times" w:hAnsi="Times"/>
+        </w:rPr>
+        <w:t xml:space="preserve">, it is necessary to remove factor variables that have only one level, because this means that there is no difference in condition and all observations share the same value for said variable. </w:t>
       </w:r>
       <w:r>
         <w:rPr>
@@ -2314,6 +2636,7 @@
         <w:rPr>
           <w:rFonts w:ascii="Times" w:hAnsi="Times"/>
         </w:rPr>
+        <w:lastRenderedPageBreak/>
         <w:tab/>
       </w:r>
       <w:r>
@@ -2332,14 +2655,7 @@
         <w:rPr>
           <w:rFonts w:ascii="Times" w:hAnsi="Times"/>
         </w:rPr>
-        <w:t xml:space="preserve">The American Housing Survey is supposed to provide a representative </w:t>
-      </w:r>
-      <w:r>
-        <w:rPr>
-          <w:rFonts w:ascii="Times" w:hAnsi="Times"/>
-        </w:rPr>
-        <w:lastRenderedPageBreak/>
-        <w:t>sample of the United States based on housing characteristics</w:t>
+        <w:t>The American Housing Survey is supposed to provide a representative sample of the United States based on housing characteristics</w:t>
       </w:r>
       <w:r>
         <w:rPr>
@@ -2884,7 +3200,6 @@
       </w:pPr>
     </w:p>
     <w:p>
-      <w:proofErr w:type="spellStart"/>
       <w:r>
         <w:rPr>
           <w:rFonts w:ascii="Arial" w:hAnsi="Arial" w:cs="Arial"/>
@@ -2893,18 +3208,7 @@
           <w:szCs w:val="20"/>
           <w:shd w:val="clear" w:color="auto" w:fill="F8F8F8"/>
         </w:rPr>
-        <w:t>Karou</w:t>
-      </w:r>
-      <w:proofErr w:type="spellEnd"/>
-      <w:r>
-        <w:rPr>
-          <w:rFonts w:ascii="Arial" w:hAnsi="Arial" w:cs="Arial"/>
-          <w:color w:val="222222"/>
-          <w:sz w:val="20"/>
-          <w:szCs w:val="20"/>
-          <w:shd w:val="clear" w:color="auto" w:fill="F8F8F8"/>
-        </w:rPr>
-        <w:t>, S., &amp; Hull, A. (2014). Accessibility modelling: predicting the impact of planned transport infrastructure on accessibility patterns in Edinburgh, UK. </w:t>
+        <w:t>Heath, Y., &amp; Gifford, R. (2002). Extending the theory of planned behavior: Predicting the use of public transportation 1. </w:t>
       </w:r>
       <w:r>
         <w:rPr>
@@ -2916,7 +3220,7 @@
           <w:szCs w:val="20"/>
           <w:shd w:val="clear" w:color="auto" w:fill="F8F8F8"/>
         </w:rPr>
-        <w:t>Journal of Transport Geography</w:t>
+        <w:t>Journal of Applied Social Psychology</w:t>
       </w:r>
       <w:r>
         <w:rPr>
@@ -2938,7 +3242,7 @@
           <w:szCs w:val="20"/>
           <w:shd w:val="clear" w:color="auto" w:fill="F8F8F8"/>
         </w:rPr>
-        <w:t>35</w:t>
+        <w:t>32</w:t>
       </w:r>
       <w:r>
         <w:rPr>
@@ -2948,105 +3252,19 @@
           <w:szCs w:val="20"/>
           <w:shd w:val="clear" w:color="auto" w:fill="F8F8F8"/>
         </w:rPr>
-        <w:t>, 1-11.</w:t>
-      </w:r>
-    </w:p>
-    <w:p>
-      <w:pPr>
-        <w:rPr>
-          <w:color w:val="333333"/>
-          <w:shd w:val="clear" w:color="auto" w:fill="FFFFFF"/>
-        </w:rPr>
-      </w:pPr>
-    </w:p>
-    <w:p>
-      <w:pPr>
-        <w:rPr>
-          <w:color w:val="333333"/>
-          <w:shd w:val="clear" w:color="auto" w:fill="FFFFFF"/>
-        </w:rPr>
-      </w:pPr>
-      <w:r>
-        <w:rPr>
-          <w:color w:val="333333"/>
-          <w:shd w:val="clear" w:color="auto" w:fill="FFFFFF"/>
-        </w:rPr>
-        <w:t>Kleinberg, J., Ludwig, J., Mullainathan, S., Obermeyer, Z., 2015. Prediction Policy Problems. American Economics Review. Vol. 105, No. 5, pp. 491-95.</w:t>
-      </w:r>
-    </w:p>
-    <w:p>
-      <w:pPr>
-        <w:rPr>
-          <w:color w:val="333333"/>
-          <w:shd w:val="clear" w:color="auto" w:fill="FFFFFF"/>
-        </w:rPr>
-      </w:pPr>
-    </w:p>
-    <w:p>
-      <w:pPr>
-        <w:rPr>
-          <w:rFonts w:ascii="Times" w:hAnsi="Times" w:cs="Arial"/>
-          <w:shd w:val="clear" w:color="auto" w:fill="F8F8F8"/>
-        </w:rPr>
-      </w:pPr>
+        <w:t>(10), 2154-2189.</w:t>
+      </w:r>
+    </w:p>
+    <w:p>
+      <w:pPr>
+        <w:rPr>
+          <w:color w:val="333333"/>
+          <w:shd w:val="clear" w:color="auto" w:fill="FFFFFF"/>
+        </w:rPr>
+      </w:pPr>
+    </w:p>
+    <w:p>
       <w:proofErr w:type="spellStart"/>
-      <w:r>
-        <w:rPr>
-          <w:rFonts w:ascii="Times" w:hAnsi="Times" w:cs="Arial"/>
-          <w:shd w:val="clear" w:color="auto" w:fill="F8F8F8"/>
-        </w:rPr>
-        <w:t>Omrani</w:t>
-      </w:r>
-      <w:proofErr w:type="spellEnd"/>
-      <w:r>
-        <w:rPr>
-          <w:rFonts w:ascii="Times" w:hAnsi="Times" w:cs="Arial"/>
-          <w:shd w:val="clear" w:color="auto" w:fill="F8F8F8"/>
-        </w:rPr>
-        <w:t>, H. (2015). Predicting travel mode of individuals by machine learning. </w:t>
-      </w:r>
-      <w:r>
-        <w:rPr>
-          <w:rFonts w:ascii="Times" w:hAnsi="Times" w:cs="Arial"/>
-          <w:i/>
-          <w:iCs/>
-          <w:shd w:val="clear" w:color="auto" w:fill="F8F8F8"/>
-        </w:rPr>
-        <w:t>Transportation Research Procedia</w:t>
-      </w:r>
-      <w:r>
-        <w:rPr>
-          <w:rFonts w:ascii="Times" w:hAnsi="Times" w:cs="Arial"/>
-          <w:shd w:val="clear" w:color="auto" w:fill="F8F8F8"/>
-        </w:rPr>
-        <w:t>, </w:t>
-      </w:r>
-      <w:r>
-        <w:rPr>
-          <w:rFonts w:ascii="Times" w:hAnsi="Times" w:cs="Arial"/>
-          <w:i/>
-          <w:iCs/>
-          <w:shd w:val="clear" w:color="auto" w:fill="F8F8F8"/>
-        </w:rPr>
-        <w:t>10</w:t>
-      </w:r>
-      <w:r>
-        <w:rPr>
-          <w:rFonts w:ascii="Times" w:hAnsi="Times" w:cs="Arial"/>
-          <w:shd w:val="clear" w:color="auto" w:fill="F8F8F8"/>
-        </w:rPr>
-        <w:t>, 840-849.</w:t>
-      </w:r>
-    </w:p>
-    <w:p>
-      <w:pPr>
-        <w:rPr>
-          <w:rFonts w:ascii="Times" w:hAnsi="Times" w:cs="Arial"/>
-          <w:shd w:val="clear" w:color="auto" w:fill="F8F8F8"/>
-        </w:rPr>
-      </w:pPr>
-    </w:p>
-    <w:p>
       <w:r>
         <w:rPr>
           <w:rFonts w:ascii="Arial" w:hAnsi="Arial" w:cs="Arial"/>
@@ -3055,8 +3273,18 @@
           <w:szCs w:val="20"/>
           <w:shd w:val="clear" w:color="auto" w:fill="F8F8F8"/>
         </w:rPr>
-        <w:lastRenderedPageBreak/>
-        <w:t>Palacio, S. M. (2018). Machine Learning Forecasts of Public Transport Demand: A comparative analysis of supervised algorithms using smart card data. </w:t>
+        <w:t>Karou</w:t>
+      </w:r>
+      <w:proofErr w:type="spellEnd"/>
+      <w:r>
+        <w:rPr>
+          <w:rFonts w:ascii="Arial" w:hAnsi="Arial" w:cs="Arial"/>
+          <w:color w:val="222222"/>
+          <w:sz w:val="20"/>
+          <w:szCs w:val="20"/>
+          <w:shd w:val="clear" w:color="auto" w:fill="F8F8F8"/>
+        </w:rPr>
+        <w:t>, S., &amp; Hull, A. (2014). Accessibility modelling: predicting the impact of planned transport infrastructure on accessibility patterns in Edinburgh, UK. </w:t>
       </w:r>
       <w:r>
         <w:rPr>
@@ -3068,7 +3296,7 @@
           <w:szCs w:val="20"/>
           <w:shd w:val="clear" w:color="auto" w:fill="F8F8F8"/>
         </w:rPr>
-        <w:t>XREAP WP</w:t>
+        <w:t>Journal of Transport Geography</w:t>
       </w:r>
       <w:r>
         <w:rPr>
@@ -3090,7 +3318,7 @@
           <w:szCs w:val="20"/>
           <w:shd w:val="clear" w:color="auto" w:fill="F8F8F8"/>
         </w:rPr>
-        <w:t>3</w:t>
+        <w:t>35</w:t>
       </w:r>
       <w:r>
         <w:rPr>
@@ -3100,7 +3328,312 @@
           <w:szCs w:val="20"/>
           <w:shd w:val="clear" w:color="auto" w:fill="F8F8F8"/>
         </w:rPr>
+        <w:t>, 1-11.</w:t>
+      </w:r>
+    </w:p>
+    <w:p>
+      <w:pPr>
+        <w:rPr>
+          <w:color w:val="333333"/>
+          <w:shd w:val="clear" w:color="auto" w:fill="FFFFFF"/>
+        </w:rPr>
+      </w:pPr>
+    </w:p>
+    <w:p>
+      <w:pPr>
+        <w:rPr>
+          <w:color w:val="333333"/>
+          <w:shd w:val="clear" w:color="auto" w:fill="FFFFFF"/>
+        </w:rPr>
+      </w:pPr>
+      <w:r>
+        <w:rPr>
+          <w:color w:val="333333"/>
+          <w:shd w:val="clear" w:color="auto" w:fill="FFFFFF"/>
+        </w:rPr>
+        <w:lastRenderedPageBreak/>
+        <w:t>Kleinberg, J., Ludwig, J., Mullainathan, S., Obermeyer, Z., 2015. Prediction Policy Problems. American Economics Review. Vol. 105, No. 5, pp. 491-95.</w:t>
+      </w:r>
+    </w:p>
+    <w:p>
+      <w:pPr>
+        <w:rPr>
+          <w:color w:val="333333"/>
+          <w:shd w:val="clear" w:color="auto" w:fill="FFFFFF"/>
+        </w:rPr>
+      </w:pPr>
+    </w:p>
+    <w:p>
+      <w:r>
+        <w:rPr>
+          <w:rFonts w:ascii="Arial" w:hAnsi="Arial" w:cs="Arial"/>
+          <w:color w:val="222222"/>
+          <w:sz w:val="20"/>
+          <w:szCs w:val="20"/>
+          <w:shd w:val="clear" w:color="auto" w:fill="F8F8F8"/>
+        </w:rPr>
+        <w:t>Menon, A. K., &amp; Lee, Y. (2017, November). Predicting short-term public transport demand via inhomogeneous Poisson processes. In </w:t>
+      </w:r>
+      <w:r>
+        <w:rPr>
+          <w:rFonts w:ascii="Arial" w:hAnsi="Arial" w:cs="Arial"/>
+          <w:i/>
+          <w:iCs/>
+          <w:color w:val="222222"/>
+          <w:sz w:val="20"/>
+          <w:szCs w:val="20"/>
+          <w:shd w:val="clear" w:color="auto" w:fill="F8F8F8"/>
+        </w:rPr>
+        <w:t>Proceedings of the 2017 ACM on Conference on Information and Knowledge Management</w:t>
+      </w:r>
+      <w:r>
+        <w:rPr>
+          <w:rFonts w:ascii="Arial" w:hAnsi="Arial" w:cs="Arial"/>
+          <w:color w:val="222222"/>
+          <w:sz w:val="20"/>
+          <w:szCs w:val="20"/>
+          <w:shd w:val="clear" w:color="auto" w:fill="F8F8F8"/>
+        </w:rPr>
+        <w:t> (pp. 2207-2210).</w:t>
+      </w:r>
+    </w:p>
+    <w:p>
+      <w:pPr>
+        <w:rPr>
+          <w:color w:val="333333"/>
+          <w:shd w:val="clear" w:color="auto" w:fill="FFFFFF"/>
+        </w:rPr>
+      </w:pPr>
+    </w:p>
+    <w:p>
+      <w:pPr>
+        <w:rPr>
+          <w:rFonts w:ascii="Times" w:hAnsi="Times" w:cs="Arial"/>
+          <w:shd w:val="clear" w:color="auto" w:fill="F8F8F8"/>
+        </w:rPr>
+      </w:pPr>
+      <w:proofErr w:type="spellStart"/>
+      <w:r>
+        <w:rPr>
+          <w:rFonts w:ascii="Times" w:hAnsi="Times" w:cs="Arial"/>
+          <w:shd w:val="clear" w:color="auto" w:fill="F8F8F8"/>
+        </w:rPr>
+        <w:t>Omrani</w:t>
+      </w:r>
+      <w:proofErr w:type="spellEnd"/>
+      <w:r>
+        <w:rPr>
+          <w:rFonts w:ascii="Times" w:hAnsi="Times" w:cs="Arial"/>
+          <w:shd w:val="clear" w:color="auto" w:fill="F8F8F8"/>
+        </w:rPr>
+        <w:t>, H. (2015). Predicting travel mode of individuals by machine learning. </w:t>
+      </w:r>
+      <w:r>
+        <w:rPr>
+          <w:rFonts w:ascii="Times" w:hAnsi="Times" w:cs="Arial"/>
+          <w:i/>
+          <w:iCs/>
+          <w:shd w:val="clear" w:color="auto" w:fill="F8F8F8"/>
+        </w:rPr>
+        <w:t>Transportation Research Procedia</w:t>
+      </w:r>
+      <w:r>
+        <w:rPr>
+          <w:rFonts w:ascii="Times" w:hAnsi="Times" w:cs="Arial"/>
+          <w:shd w:val="clear" w:color="auto" w:fill="F8F8F8"/>
+        </w:rPr>
+        <w:t>, </w:t>
+      </w:r>
+      <w:r>
+        <w:rPr>
+          <w:rFonts w:ascii="Times" w:hAnsi="Times" w:cs="Arial"/>
+          <w:i/>
+          <w:iCs/>
+          <w:shd w:val="clear" w:color="auto" w:fill="F8F8F8"/>
+        </w:rPr>
+        <w:t>10</w:t>
+      </w:r>
+      <w:r>
+        <w:rPr>
+          <w:rFonts w:ascii="Times" w:hAnsi="Times" w:cs="Arial"/>
+          <w:shd w:val="clear" w:color="auto" w:fill="F8F8F8"/>
+        </w:rPr>
+        <w:t>, 840-849.</w:t>
+      </w:r>
+    </w:p>
+    <w:p>
+      <w:pPr>
+        <w:rPr>
+          <w:rFonts w:ascii="Times" w:hAnsi="Times" w:cs="Arial"/>
+          <w:shd w:val="clear" w:color="auto" w:fill="F8F8F8"/>
+        </w:rPr>
+      </w:pPr>
+    </w:p>
+    <w:p>
+      <w:pPr>
+        <w:rPr>
+          <w:rFonts w:ascii="Arial" w:hAnsi="Arial" w:cs="Arial"/>
+          <w:color w:val="222222"/>
+          <w:sz w:val="20"/>
+          <w:szCs w:val="20"/>
+          <w:shd w:val="clear" w:color="auto" w:fill="F8F8F8"/>
+        </w:rPr>
+      </w:pPr>
+      <w:r>
+        <w:rPr>
+          <w:rFonts w:ascii="Arial" w:hAnsi="Arial" w:cs="Arial"/>
+          <w:color w:val="222222"/>
+          <w:sz w:val="20"/>
+          <w:szCs w:val="20"/>
+          <w:shd w:val="clear" w:color="auto" w:fill="F8F8F8"/>
+        </w:rPr>
+        <w:t>Palacio, S. M. (2018). Machine Learning Forecasts of Public Transport Demand: A comparative analysis of supervised algorithms using smart card data. </w:t>
+      </w:r>
+      <w:r>
+        <w:rPr>
+          <w:rFonts w:ascii="Arial" w:hAnsi="Arial" w:cs="Arial"/>
+          <w:i/>
+          <w:iCs/>
+          <w:color w:val="222222"/>
+          <w:sz w:val="20"/>
+          <w:szCs w:val="20"/>
+          <w:shd w:val="clear" w:color="auto" w:fill="F8F8F8"/>
+        </w:rPr>
+        <w:t>XREAP WP</w:t>
+      </w:r>
+      <w:r>
+        <w:rPr>
+          <w:rFonts w:ascii="Arial" w:hAnsi="Arial" w:cs="Arial"/>
+          <w:color w:val="222222"/>
+          <w:sz w:val="20"/>
+          <w:szCs w:val="20"/>
+          <w:shd w:val="clear" w:color="auto" w:fill="F8F8F8"/>
+        </w:rPr>
+        <w:t>, </w:t>
+      </w:r>
+      <w:r>
+        <w:rPr>
+          <w:rFonts w:ascii="Arial" w:hAnsi="Arial" w:cs="Arial"/>
+          <w:i/>
+          <w:iCs/>
+          <w:color w:val="222222"/>
+          <w:sz w:val="20"/>
+          <w:szCs w:val="20"/>
+          <w:shd w:val="clear" w:color="auto" w:fill="F8F8F8"/>
+        </w:rPr>
+        <w:t>3</w:t>
+      </w:r>
+      <w:r>
+        <w:rPr>
+          <w:rFonts w:ascii="Arial" w:hAnsi="Arial" w:cs="Arial"/>
+          <w:color w:val="222222"/>
+          <w:sz w:val="20"/>
+          <w:szCs w:val="20"/>
+          <w:shd w:val="clear" w:color="auto" w:fill="F8F8F8"/>
+        </w:rPr>
         <w:t>.</w:t>
+      </w:r>
+    </w:p>
+    <w:p>
+      <w:pPr>
+        <w:rPr>
+          <w:rFonts w:ascii="Arial" w:hAnsi="Arial" w:cs="Arial"/>
+          <w:color w:val="222222"/>
+          <w:sz w:val="20"/>
+          <w:szCs w:val="20"/>
+          <w:shd w:val="clear" w:color="auto" w:fill="F8F8F8"/>
+        </w:rPr>
+      </w:pPr>
+    </w:p>
+    <w:p>
+      <w:r>
+        <w:rPr>
+          <w:rFonts w:ascii="Arial" w:hAnsi="Arial" w:cs="Arial"/>
+          <w:color w:val="222222"/>
+          <w:sz w:val="20"/>
+          <w:szCs w:val="20"/>
+          <w:shd w:val="clear" w:color="auto" w:fill="F8F8F8"/>
+          <w:lang w:val="fr-FR"/>
+        </w:rPr>
+        <w:t>Pereira, F. C., Rodrigues, F., &amp; Ben-</w:t>
+      </w:r>
+      <w:proofErr w:type="spellStart"/>
+      <w:r>
+        <w:rPr>
+          <w:rFonts w:ascii="Arial" w:hAnsi="Arial" w:cs="Arial"/>
+          <w:color w:val="222222"/>
+          <w:sz w:val="20"/>
+          <w:szCs w:val="20"/>
+          <w:shd w:val="clear" w:color="auto" w:fill="F8F8F8"/>
+          <w:lang w:val="fr-FR"/>
+        </w:rPr>
+        <w:t>Akiva</w:t>
+      </w:r>
+      <w:proofErr w:type="spellEnd"/>
+      <w:r>
+        <w:rPr>
+          <w:rFonts w:ascii="Arial" w:hAnsi="Arial" w:cs="Arial"/>
+          <w:color w:val="222222"/>
+          <w:sz w:val="20"/>
+          <w:szCs w:val="20"/>
+          <w:shd w:val="clear" w:color="auto" w:fill="F8F8F8"/>
+          <w:lang w:val="fr-FR"/>
+        </w:rPr>
+        <w:t xml:space="preserve">, M. (2015). </w:t>
+      </w:r>
+      <w:r>
+        <w:rPr>
+          <w:rFonts w:ascii="Arial" w:hAnsi="Arial" w:cs="Arial"/>
+          <w:color w:val="222222"/>
+          <w:sz w:val="20"/>
+          <w:szCs w:val="20"/>
+          <w:shd w:val="clear" w:color="auto" w:fill="F8F8F8"/>
+        </w:rPr>
+        <w:t>Using data from the web to predict public transport arrivals under special events scenarios. </w:t>
+      </w:r>
+      <w:r>
+        <w:rPr>
+          <w:rFonts w:ascii="Arial" w:hAnsi="Arial" w:cs="Arial"/>
+          <w:i/>
+          <w:iCs/>
+          <w:color w:val="222222"/>
+          <w:sz w:val="20"/>
+          <w:szCs w:val="20"/>
+          <w:shd w:val="clear" w:color="auto" w:fill="F8F8F8"/>
+        </w:rPr>
+        <w:t>Journal of Intelligent Transportation Systems</w:t>
+      </w:r>
+      <w:r>
+        <w:rPr>
+          <w:rFonts w:ascii="Arial" w:hAnsi="Arial" w:cs="Arial"/>
+          <w:color w:val="222222"/>
+          <w:sz w:val="20"/>
+          <w:szCs w:val="20"/>
+          <w:shd w:val="clear" w:color="auto" w:fill="F8F8F8"/>
+        </w:rPr>
+        <w:t>, </w:t>
+      </w:r>
+      <w:r>
+        <w:rPr>
+          <w:rFonts w:ascii="Arial" w:hAnsi="Arial" w:cs="Arial"/>
+          <w:i/>
+          <w:iCs/>
+          <w:color w:val="222222"/>
+          <w:sz w:val="20"/>
+          <w:szCs w:val="20"/>
+          <w:shd w:val="clear" w:color="auto" w:fill="F8F8F8"/>
+        </w:rPr>
+        <w:t>19</w:t>
+      </w:r>
+      <w:r>
+        <w:rPr>
+          <w:rFonts w:ascii="Arial" w:hAnsi="Arial" w:cs="Arial"/>
+          <w:color w:val="222222"/>
+          <w:sz w:val="20"/>
+          <w:szCs w:val="20"/>
+          <w:shd w:val="clear" w:color="auto" w:fill="F8F8F8"/>
+        </w:rPr>
+        <w:t>(3), 273-288.</w:t>
       </w:r>
     </w:p>
     <w:p>
@@ -3646,14 +4179,7 @@
           <w:color w:val="333333"/>
           <w:shd w:val="clear" w:color="auto" w:fill="FFFFFF"/>
         </w:rPr>
-        <w:t>2020</w:t>
-      </w:r>
-      <w:r>
-        <w:rPr>
-          <w:color w:val="333333"/>
-          <w:shd w:val="clear" w:color="auto" w:fill="FFFFFF"/>
-        </w:rPr>
-        <w:t>, January 6</w:t>
+        <w:t>2020, January 6</w:t>
       </w:r>
       <w:r>
         <w:rPr>
@@ -3754,6 +4280,63 @@
           <w:t>https://www.census.gov/data-tools/demo/codebook/ahs/ahsdict.html</w:t>
         </w:r>
       </w:hyperlink>
+    </w:p>
+    <w:p/>
+    <w:p>
+      <w:r>
+        <w:rPr>
+          <w:rFonts w:ascii="Arial" w:hAnsi="Arial" w:cs="Arial"/>
+          <w:color w:val="222222"/>
+          <w:sz w:val="20"/>
+          <w:szCs w:val="20"/>
+          <w:shd w:val="clear" w:color="auto" w:fill="FFFFFF"/>
+        </w:rPr>
+        <w:t xml:space="preserve">van Oort, N., </w:t>
+      </w:r>
+      <w:proofErr w:type="spellStart"/>
+      <w:r>
+        <w:rPr>
+          <w:rFonts w:ascii="Arial" w:hAnsi="Arial" w:cs="Arial"/>
+          <w:color w:val="222222"/>
+          <w:sz w:val="20"/>
+          <w:szCs w:val="20"/>
+          <w:shd w:val="clear" w:color="auto" w:fill="FFFFFF"/>
+        </w:rPr>
+        <w:t>Drost</w:t>
+      </w:r>
+      <w:proofErr w:type="spellEnd"/>
+      <w:r>
+        <w:rPr>
+          <w:rFonts w:ascii="Arial" w:hAnsi="Arial" w:cs="Arial"/>
+          <w:color w:val="222222"/>
+          <w:sz w:val="20"/>
+          <w:szCs w:val="20"/>
+          <w:shd w:val="clear" w:color="auto" w:fill="FFFFFF"/>
+        </w:rPr>
+        <w:t>, M., Brands, T., &amp; Yap, M. (2015, July). Data-driven public transport ridership prediction approach including comfort aspects. In </w:t>
+      </w:r>
+      <w:r>
+        <w:rPr>
+          <w:rFonts w:ascii="Arial" w:hAnsi="Arial" w:cs="Arial"/>
+          <w:i/>
+          <w:iCs/>
+          <w:color w:val="222222"/>
+          <w:sz w:val="20"/>
+          <w:szCs w:val="20"/>
+          <w:shd w:val="clear" w:color="auto" w:fill="FFFFFF"/>
+        </w:rPr>
+        <w:t>13th CASPT Conference, Rotterdam, The Netherlands</w:t>
+      </w:r>
+      <w:r>
+        <w:rPr>
+          <w:rFonts w:ascii="Arial" w:hAnsi="Arial" w:cs="Arial"/>
+          <w:color w:val="222222"/>
+          <w:sz w:val="20"/>
+          <w:szCs w:val="20"/>
+          <w:shd w:val="clear" w:color="auto" w:fill="FFFFFF"/>
+        </w:rPr>
+        <w:t>.</w:t>
+      </w:r>
     </w:p>
     <w:p/>
     <w:p>

</xml_diff>

<commit_message>
begin classification tree automation
</commit_message>
<xml_diff>
--- a/Paper Draft.docx
+++ b/Paper Draft.docx
@@ -395,7 +395,31 @@
         <w:rPr>
           <w:rFonts w:ascii="Times" w:hAnsi="Times"/>
         </w:rPr>
-        <w:t xml:space="preserve">Public Transportation, OLS, Logit Regression, LASSO Regression, </w:t>
+        <w:t>Public Transportation, OLS</w:t>
+      </w:r>
+      <w:r>
+        <w:rPr>
+          <w:rFonts w:ascii="Times" w:hAnsi="Times"/>
+        </w:rPr>
+        <w:t xml:space="preserve"> Regression</w:t>
+      </w:r>
+      <w:r>
+        <w:rPr>
+          <w:rFonts w:ascii="Times" w:hAnsi="Times"/>
+        </w:rPr>
+        <w:t xml:space="preserve">, Logit Regression, </w:t>
+      </w:r>
+      <w:r>
+        <w:rPr>
+          <w:rFonts w:ascii="Times" w:hAnsi="Times"/>
+        </w:rPr>
+        <w:t>Classification Tree</w:t>
+      </w:r>
+      <w:r>
+        <w:rPr>
+          <w:rFonts w:ascii="Times" w:hAnsi="Times"/>
+        </w:rPr>
+        <w:t xml:space="preserve">, </w:t>
       </w:r>
       <w:r>
         <w:rPr>
@@ -407,40 +431,7 @@
         <w:rPr>
           <w:rFonts w:ascii="Times" w:hAnsi="Times"/>
         </w:rPr>
-        <w:t xml:space="preserve">Economics, </w:t>
-      </w:r>
-      <w:r>
-        <w:rPr>
-          <w:rFonts w:ascii="Times" w:hAnsi="Times"/>
-          <w:i/>
-          <w:iCs/>
-        </w:rPr>
-        <w:t>more coming soon</w:t>
-      </w:r>
-    </w:p>
-    <w:p>
-      <w:pPr>
-        <w:rPr>
-          <w:rFonts w:ascii="Times" w:hAnsi="Times"/>
-          <w:i/>
-          <w:iCs/>
-        </w:rPr>
-      </w:pPr>
-      <w:r>
-        <w:rPr>
-          <w:rFonts w:ascii="Times" w:hAnsi="Times"/>
-          <w:b/>
-          <w:bCs/>
-        </w:rPr>
-        <w:t xml:space="preserve">JEL Codes: </w:t>
-      </w:r>
-      <w:r>
-        <w:rPr>
-          <w:rFonts w:ascii="Times" w:hAnsi="Times"/>
-          <w:i/>
-          <w:iCs/>
-        </w:rPr>
-        <w:t xml:space="preserve">coming soon… </w:t>
+        <w:t>Economics</w:t>
       </w:r>
     </w:p>
     <w:p>
@@ -1887,31 +1878,7 @@
         <w:rPr>
           <w:rFonts w:ascii="Times" w:hAnsi="Times"/>
         </w:rPr>
-        <w:t>researched short-term public transportation demand</w:t>
-      </w:r>
-      <w:r>
-        <w:rPr>
-          <w:rFonts w:ascii="Times" w:hAnsi="Times"/>
-        </w:rPr>
-        <w:t xml:space="preserve"> by aiming to predict a bus’s arrival at stop </w:t>
-      </w:r>
-      <w:r>
-        <w:rPr>
-          <w:rFonts w:ascii="Times" w:hAnsi="Times"/>
-        </w:rPr>
-        <w:t xml:space="preserve">within </w:t>
-      </w:r>
-      <w:r>
-        <w:rPr>
-          <w:rFonts w:ascii="Times" w:hAnsi="Times"/>
-        </w:rPr>
-        <w:t xml:space="preserve">a </w:t>
-      </w:r>
-      <w:r>
-        <w:rPr>
-          <w:rFonts w:ascii="Times" w:hAnsi="Times"/>
-        </w:rPr>
-        <w:t xml:space="preserve">5 to </w:t>
+        <w:t xml:space="preserve">researched short-term public transportation demand by aiming to predict a bus’s arrival at stop within a 5 to </w:t>
       </w:r>
       <w:r>
         <w:rPr>
@@ -1923,13 +1890,7 @@
         <w:rPr>
           <w:rFonts w:ascii="Times" w:hAnsi="Times"/>
         </w:rPr>
-        <w:t xml:space="preserve"> range</w:t>
-      </w:r>
-      <w:r>
-        <w:rPr>
-          <w:rFonts w:ascii="Times" w:hAnsi="Times"/>
-        </w:rPr>
-        <w:t xml:space="preserve"> </w:t>
+        <w:t xml:space="preserve"> range </w:t>
       </w:r>
       <w:r>
         <w:rPr>

</xml_diff>

<commit_message>
develop classification trees for different subsets of the data
</commit_message>
<xml_diff>
--- a/Paper Draft.docx
+++ b/Paper Draft.docx
@@ -1468,13 +1468,13 @@
         <w:rPr>
           <w:rFonts w:ascii="Times" w:hAnsi="Times"/>
         </w:rPr>
-        <w:t xml:space="preserve">use </w:t>
-      </w:r>
-      <w:r>
-        <w:rPr>
-          <w:rFonts w:ascii="Times" w:hAnsi="Times"/>
-        </w:rPr>
-        <w:t>and demand more generally</w:t>
+        <w:t xml:space="preserve">ridership </w:t>
+      </w:r>
+      <w:r>
+        <w:rPr>
+          <w:rFonts w:ascii="Times" w:hAnsi="Times"/>
+        </w:rPr>
+        <w:t>more generally</w:t>
       </w:r>
       <w:r>
         <w:rPr>

</xml_diff>